<commit_message>
Update according to newest document, almost forget about the details of my codes, it has been a long time - -!
</commit_message>
<xml_diff>
--- a/Documents/Solution of OP4.docx
+++ b/Documents/Solution of OP4.docx
@@ -1,6 +1,6 @@
 
 <file path=word/document.xml><?xml version="1.0" encoding="utf-8"?>
-<w:document xmlns:wpc="http://schemas.microsoft.com/office/word/2010/wordprocessingCanvas" xmlns:mc="http://schemas.openxmlformats.org/markup-compatibility/2006" xmlns:o="urn:schemas-microsoft-com:office:office" xmlns:r="http://schemas.openxmlformats.org/officeDocument/2006/relationships" xmlns:m="http://schemas.openxmlformats.org/officeDocument/2006/math" xmlns:v="urn:schemas-microsoft-com:vml" xmlns:wp14="http://schemas.microsoft.com/office/word/2010/wordprocessingDrawing" xmlns:wp="http://schemas.openxmlformats.org/drawingml/2006/wordprocessingDrawing" xmlns:w10="urn:schemas-microsoft-com:office:word" xmlns:w="http://schemas.openxmlformats.org/wordprocessingml/2006/main" xmlns:w14="http://schemas.microsoft.com/office/word/2010/wordml" xmlns:w15="http://schemas.microsoft.com/office/word/2012/wordml" xmlns:wpg="http://schemas.microsoft.com/office/word/2010/wordprocessingGroup" xmlns:wpi="http://schemas.microsoft.com/office/word/2010/wordprocessingInk" xmlns:wne="http://schemas.microsoft.com/office/word/2006/wordml" xmlns:wps="http://schemas.microsoft.com/office/word/2010/wordprocessingShape" mc:Ignorable="w14 w15 wp14">
+<w:document xmlns:wpc="http://schemas.microsoft.com/office/word/2010/wordprocessingCanvas" xmlns:mc="http://schemas.openxmlformats.org/markup-compatibility/2006" xmlns:o="urn:schemas-microsoft-com:office:office" xmlns:r="http://schemas.openxmlformats.org/officeDocument/2006/relationships" xmlns:m="http://schemas.openxmlformats.org/officeDocument/2006/math" xmlns:v="urn:schemas-microsoft-com:vml" xmlns:wp14="http://schemas.microsoft.com/office/word/2010/wordprocessingDrawing" xmlns:wp="http://schemas.openxmlformats.org/drawingml/2006/wordprocessingDrawing" xmlns:w10="urn:schemas-microsoft-com:office:word" xmlns:w="http://schemas.openxmlformats.org/wordprocessingml/2006/main" xmlns:w14="http://schemas.microsoft.com/office/word/2010/wordml" xmlns:wpg="http://schemas.microsoft.com/office/word/2010/wordprocessingGroup" xmlns:wpi="http://schemas.microsoft.com/office/word/2010/wordprocessingInk" xmlns:wne="http://schemas.microsoft.com/office/word/2006/wordml" xmlns:wps="http://schemas.microsoft.com/office/word/2010/wordprocessingShape" mc:Ignorable="w14 wp14">
   <w:body>
     <w:p>
       <w:r>
@@ -14,81 +14,19 @@
       </w:r>
     </w:p>
     <w:p>
-      <w:r>
-        <w:rPr>
-          <w:rFonts w:hint="eastAsia"/>
-          <w:noProof/>
-        </w:rPr>
-        <w:drawing>
-          <wp:inline distT="0" distB="0" distL="0" distR="0">
-            <wp:extent cx="5274310" cy="2509509"/>
-            <wp:effectExtent l="0" t="0" r="2540" b="5715"/>
-            <wp:docPr id="1" name="图片 1"/>
-            <wp:cNvGraphicFramePr>
-              <a:graphicFrameLocks xmlns:a="http://schemas.openxmlformats.org/drawingml/2006/main" noChangeAspect="1"/>
-            </wp:cNvGraphicFramePr>
-            <a:graphic xmlns:a="http://schemas.openxmlformats.org/drawingml/2006/main">
-              <a:graphicData uri="http://schemas.openxmlformats.org/drawingml/2006/picture">
-                <pic:pic xmlns:pic="http://schemas.openxmlformats.org/drawingml/2006/picture">
-                  <pic:nvPicPr>
-                    <pic:cNvPr id="0" name="Picture 1"/>
-                    <pic:cNvPicPr>
-                      <a:picLocks noChangeAspect="1" noChangeArrowheads="1"/>
-                    </pic:cNvPicPr>
-                  </pic:nvPicPr>
-                  <pic:blipFill>
-                    <a:blip r:embed="rId4">
-                      <a:extLst>
-                        <a:ext uri="{28A0092B-C50C-407E-A947-70E740481C1C}">
-                          <a14:useLocalDpi xmlns:a14="http://schemas.microsoft.com/office/drawing/2010/main" val="0"/>
-                        </a:ext>
-                      </a:extLst>
-                    </a:blip>
-                    <a:srcRect/>
-                    <a:stretch>
-                      <a:fillRect/>
-                    </a:stretch>
-                  </pic:blipFill>
-                  <pic:spPr bwMode="auto">
-                    <a:xfrm>
-                      <a:off x="0" y="0"/>
-                      <a:ext cx="5274310" cy="2509509"/>
-                    </a:xfrm>
-                    <a:prstGeom prst="rect">
-                      <a:avLst/>
-                    </a:prstGeom>
-                    <a:noFill/>
-                    <a:ln>
-                      <a:noFill/>
-                    </a:ln>
-                  </pic:spPr>
-                </pic:pic>
-              </a:graphicData>
-            </a:graphic>
-          </wp:inline>
-        </w:drawing>
-      </w:r>
-    </w:p>
-    <w:p>
-      <w:r>
-        <w:rPr>
-          <w:rFonts w:hint="eastAsia"/>
-        </w:rPr>
-        <w:t>对偶函数</w:t>
-      </w:r>
-      <w:r>
-        <w:t>为：</w:t>
-      </w:r>
-    </w:p>
-    <w:p>
       <w:pPr>
         <w:jc w:val="center"/>
-      </w:pPr>
-      <w:r>
-        <w:rPr>
-          <w:position w:val="-102"/>
-        </w:rPr>
-        <w:object w:dxaOrig="7180" w:dyaOrig="2120">
+        <w:rPr>
+          <w:rFonts w:ascii="Times New Roman" w:eastAsia="华文楷体" w:hAnsi="Times New Roman" w:cs="Times New Roman"/>
+          <w:position w:val="-104"/>
+        </w:rPr>
+      </w:pPr>
+      <w:r>
+        <w:rPr>
+          <w:rFonts w:ascii="Times New Roman" w:eastAsia="华文楷体" w:hAnsi="Times New Roman" w:cs="Times New Roman"/>
+          <w:position w:val="-104"/>
+        </w:rPr>
+        <w:object w:dxaOrig="4440" w:dyaOrig="2180">
           <v:shapetype id="_x0000_t75" coordsize="21600,21600" o:spt="75" o:preferrelative="t" path="m@4@5l@4@11@9@11@9@5xe" filled="f" stroked="f">
             <v:stroke joinstyle="miter"/>
             <v:formulas>
@@ -108,10 +46,97 @@
             <v:path o:extrusionok="f" gradientshapeok="t" o:connecttype="rect"/>
             <o:lock v:ext="edit" aspectratio="t"/>
           </v:shapetype>
-          <v:shape id="_x0000_i1025" type="#_x0000_t75" style="width:359.25pt;height:105.75pt" o:ole="">
-            <v:imagedata r:id="rId5" o:title=""/>
-          </v:shape>
-          <o:OLEObject Type="Embed" ProgID="Equation.DSMT4" ShapeID="_x0000_i1025" DrawAspect="Content" ObjectID="_1478971911" r:id="rId6"/>
+          <v:shape id="_x0000_i1025" type="#_x0000_t75" style="width:221.85pt;height:109.05pt" o:ole="">
+            <v:imagedata r:id="rId7" o:title=""/>
+          </v:shape>
+          <o:OLEObject Type="Embed" ProgID="Equation.DSMT4" ShapeID="_x0000_i1025" DrawAspect="Content" ObjectID="_1481996492" r:id="rId8"/>
+        </w:object>
+      </w:r>
+    </w:p>
+    <w:p>
+      <w:pPr>
+        <w:spacing w:line="400" w:lineRule="exact"/>
+        <w:ind w:firstLineChars="200" w:firstLine="420"/>
+        <w:rPr>
+          <w:rFonts w:ascii="Times New Roman" w:eastAsia="华文楷体" w:hAnsi="Times New Roman" w:cs="Times New Roman"/>
+        </w:rPr>
+      </w:pPr>
+      <w:r>
+        <w:rPr>
+          <w:rFonts w:ascii="Times New Roman" w:eastAsia="华文楷体" w:hAnsi="Times New Roman" w:cs="Times New Roman"/>
+        </w:rPr>
+        <w:t>其中</w:t>
+      </w:r>
+      <w:r>
+        <w:rPr>
+          <w:rFonts w:ascii="Times New Roman" w:eastAsia="华文楷体" w:hAnsi="Times New Roman" w:cs="Times New Roman"/>
+          <w:position w:val="-28"/>
+        </w:rPr>
+        <w:object w:dxaOrig="1860" w:dyaOrig="520">
+          <v:shape id="_x0000_i1026" type="#_x0000_t75" style="width:93.25pt;height:26.2pt" o:ole="">
+            <v:imagedata r:id="rId9" o:title=""/>
+          </v:shape>
+          <o:OLEObject Type="Embed" ProgID="Equation.DSMT4" ShapeID="_x0000_i1026" DrawAspect="Content" ObjectID="_1481996493" r:id="rId10"/>
+        </w:object>
+      </w:r>
+      <w:r>
+        <w:rPr>
+          <w:rFonts w:ascii="Times New Roman" w:eastAsia="华文楷体" w:hAnsi="Times New Roman" w:cs="Times New Roman"/>
+        </w:rPr>
+        <w:t>，</w:t>
+      </w:r>
+      <w:r>
+        <w:rPr>
+          <w:rFonts w:ascii="Times New Roman" w:eastAsia="华文楷体" w:hAnsi="Times New Roman" w:cs="Times New Roman"/>
+          <w:position w:val="-28"/>
+        </w:rPr>
+        <w:object w:dxaOrig="2020" w:dyaOrig="639">
+          <v:shape id="_x0000_i1027" type="#_x0000_t75" style="width:101.15pt;height:31.65pt" o:ole="">
+            <v:imagedata r:id="rId11" o:title=""/>
+          </v:shape>
+          <o:OLEObject Type="Embed" ProgID="Equation.DSMT4" ShapeID="_x0000_i1027" DrawAspect="Content" ObjectID="_1481996494" r:id="rId12"/>
+        </w:object>
+      </w:r>
+      <w:r>
+        <w:rPr>
+          <w:rFonts w:ascii="Times New Roman" w:eastAsia="华文楷体" w:hAnsi="Times New Roman" w:cs="Times New Roman"/>
+        </w:rPr>
+        <w:t>是固定常数。</w:t>
+      </w:r>
+    </w:p>
+    <w:p>
+      <w:pPr>
+        <w:spacing w:line="400" w:lineRule="exact"/>
+        <w:ind w:firstLineChars="200" w:firstLine="420"/>
+        <w:rPr>
+          <w:rFonts w:ascii="Times New Roman" w:eastAsia="华文楷体" w:hAnsi="Times New Roman" w:cs="Times New Roman"/>
+        </w:rPr>
+      </w:pPr>
+    </w:p>
+    <w:p>
+      <w:r>
+        <w:rPr>
+          <w:rFonts w:hint="eastAsia"/>
+        </w:rPr>
+        <w:t>对偶函数</w:t>
+      </w:r>
+      <w:r>
+        <w:t>为：</w:t>
+      </w:r>
+    </w:p>
+    <w:p>
+      <w:pPr>
+        <w:jc w:val="center"/>
+      </w:pPr>
+      <w:r>
+        <w:rPr>
+          <w:position w:val="-102"/>
+        </w:rPr>
+        <w:object w:dxaOrig="7320" w:dyaOrig="2120">
+          <v:shape id="_x0000_i1042" type="#_x0000_t75" style="width:365.85pt;height:105.7pt" o:ole="">
+            <v:imagedata r:id="rId13" o:title=""/>
+          </v:shape>
+          <o:OLEObject Type="Embed" ProgID="Equation.DSMT4" ShapeID="_x0000_i1042" DrawAspect="Content" ObjectID="_1481996495" r:id="rId14"/>
         </w:object>
       </w:r>
     </w:p>
@@ -132,10 +157,10 @@
           <w:position w:val="-28"/>
         </w:rPr>
         <w:object w:dxaOrig="3519" w:dyaOrig="680">
-          <v:shape id="_x0000_i1026" type="#_x0000_t75" style="width:176.25pt;height:34.5pt" o:ole="">
-            <v:imagedata r:id="rId7" o:title=""/>
-          </v:shape>
-          <o:OLEObject Type="Embed" ProgID="Equation.DSMT4" ShapeID="_x0000_i1026" DrawAspect="Content" ObjectID="_1478971912" r:id="rId8"/>
+          <v:shape id="_x0000_i1028" type="#_x0000_t75" style="width:176.45pt;height:34.55pt" o:ole="">
+            <v:imagedata r:id="rId15" o:title=""/>
+          </v:shape>
+          <o:OLEObject Type="Embed" ProgID="Equation.DSMT4" ShapeID="_x0000_i1028" DrawAspect="Content" ObjectID="_1481996496" r:id="rId16"/>
         </w:object>
       </w:r>
     </w:p>
@@ -177,10 +202,10 @@
           <w:position w:val="-12"/>
         </w:rPr>
         <w:object w:dxaOrig="300" w:dyaOrig="360">
-          <v:shape id="_x0000_i1027" type="#_x0000_t75" style="width:15pt;height:18pt" o:ole="">
-            <v:imagedata r:id="rId9" o:title=""/>
-          </v:shape>
-          <o:OLEObject Type="Embed" ProgID="Equation.DSMT4" ShapeID="_x0000_i1027" DrawAspect="Content" ObjectID="_1478971913" r:id="rId10"/>
+          <v:shape id="_x0000_i1029" type="#_x0000_t75" style="width:15pt;height:17.9pt" o:ole="">
+            <v:imagedata r:id="rId17" o:title=""/>
+          </v:shape>
+          <o:OLEObject Type="Embed" ProgID="Equation.DSMT4" ShapeID="_x0000_i1029" DrawAspect="Content" ObjectID="_1481996497" r:id="rId18"/>
         </w:object>
       </w:r>
       <w:r>
@@ -202,10 +227,10 @@
           <w:position w:val="-4"/>
         </w:rPr>
         <w:object w:dxaOrig="220" w:dyaOrig="260">
-          <v:shape id="_x0000_i1028" type="#_x0000_t75" style="width:10.5pt;height:12.75pt" o:ole="">
-            <v:imagedata r:id="rId11" o:title=""/>
-          </v:shape>
-          <o:OLEObject Type="Embed" ProgID="Equation.DSMT4" ShapeID="_x0000_i1028" DrawAspect="Content" ObjectID="_1478971914" r:id="rId12"/>
+          <v:shape id="_x0000_i1030" type="#_x0000_t75" style="width:10.4pt;height:12.9pt" o:ole="">
+            <v:imagedata r:id="rId19" o:title=""/>
+          </v:shape>
+          <o:OLEObject Type="Embed" ProgID="Equation.DSMT4" ShapeID="_x0000_i1030" DrawAspect="Content" ObjectID="_1481996498" r:id="rId20"/>
         </w:object>
       </w:r>
       <w:r>
@@ -227,10 +252,10 @@
           <w:position w:val="-14"/>
         </w:rPr>
         <w:object w:dxaOrig="440" w:dyaOrig="380">
-          <v:shape id="_x0000_i1029" type="#_x0000_t75" style="width:21.75pt;height:19.5pt" o:ole="">
-            <v:imagedata r:id="rId13" o:title=""/>
-          </v:shape>
-          <o:OLEObject Type="Embed" ProgID="Equation.DSMT4" ShapeID="_x0000_i1029" DrawAspect="Content" ObjectID="_1478971915" r:id="rId14"/>
+          <v:shape id="_x0000_i1031" type="#_x0000_t75" style="width:21.65pt;height:19.55pt" o:ole="">
+            <v:imagedata r:id="rId21" o:title=""/>
+          </v:shape>
+          <o:OLEObject Type="Embed" ProgID="Equation.DSMT4" ShapeID="_x0000_i1031" DrawAspect="Content" ObjectID="_1481996499" r:id="rId22"/>
         </w:object>
       </w:r>
       <w:r>
@@ -277,7 +302,21 @@
         <w:rPr>
           <w:color w:val="0000FF"/>
         </w:rPr>
-        <w:t>个子载波在基站处被分配的功率，后者意思是在</w:t>
+        <w:t>个子载波在基站处被分配的功率，</w:t>
+      </w:r>
+      <w:proofErr w:type="gramStart"/>
+      <w:r>
+        <w:rPr>
+          <w:color w:val="0000FF"/>
+        </w:rPr>
+        <w:t>后者意思</w:t>
+      </w:r>
+      <w:proofErr w:type="gramEnd"/>
+      <w:r>
+        <w:rPr>
+          <w:color w:val="0000FF"/>
+        </w:rPr>
+        <w:t>是在</w:t>
       </w:r>
       <w:r>
         <w:rPr>
@@ -292,11 +331,26 @@
         </w:rPr>
         <w:t>m</w:t>
       </w:r>
-      <w:r>
-        <w:rPr>
-          <w:color w:val="0000FF"/>
-        </w:rPr>
-        <w:t>个多播组传输业务的时候</w:t>
+      <w:proofErr w:type="gramStart"/>
+      <w:r>
+        <w:rPr>
+          <w:color w:val="0000FF"/>
+        </w:rPr>
+        <w:t>个</w:t>
+      </w:r>
+      <w:proofErr w:type="gramEnd"/>
+      <w:r>
+        <w:rPr>
+          <w:color w:val="0000FF"/>
+        </w:rPr>
+        <w:t>多播组传输业务的</w:t>
+      </w:r>
+      <w:proofErr w:type="gramStart"/>
+      <w:r>
+        <w:rPr>
+          <w:color w:val="0000FF"/>
+        </w:rPr>
+        <w:t>时候</w:t>
       </w:r>
       <w:r>
         <w:rPr>
@@ -305,6 +359,7 @@
         </w:rPr>
         <w:t>第</w:t>
       </w:r>
+      <w:proofErr w:type="gramEnd"/>
       <w:r>
         <w:rPr>
           <w:color w:val="0000FF"/>
@@ -345,10 +400,10 @@
           <w:position w:val="-28"/>
         </w:rPr>
         <w:object w:dxaOrig="3400" w:dyaOrig="680">
-          <v:shape id="_x0000_i1030" type="#_x0000_t75" style="width:169.5pt;height:34.5pt" o:ole="">
-            <v:imagedata r:id="rId15" o:title=""/>
-          </v:shape>
-          <o:OLEObject Type="Embed" ProgID="Equation.DSMT4" ShapeID="_x0000_i1030" DrawAspect="Content" ObjectID="_1478971916" r:id="rId16"/>
+          <v:shape id="_x0000_i1032" type="#_x0000_t75" style="width:169.4pt;height:34.55pt" o:ole="">
+            <v:imagedata r:id="rId23" o:title=""/>
+          </v:shape>
+          <o:OLEObject Type="Embed" ProgID="Equation.DSMT4" ShapeID="_x0000_i1032" DrawAspect="Content" ObjectID="_1481996500" r:id="rId24"/>
         </w:object>
       </w:r>
     </w:p>
@@ -371,11 +426,11 @@
         <w:rPr>
           <w:position w:val="-26"/>
         </w:rPr>
-        <w:object w:dxaOrig="5920" w:dyaOrig="639">
-          <v:shape id="_x0000_i1031" type="#_x0000_t75" style="width:296.25pt;height:32.25pt" o:ole="">
-            <v:imagedata r:id="rId17" o:title=""/>
-          </v:shape>
-          <o:OLEObject Type="Embed" ProgID="Equation.DSMT4" ShapeID="_x0000_i1031" DrawAspect="Content" ObjectID="_1478971917" r:id="rId18"/>
+        <w:object w:dxaOrig="6080" w:dyaOrig="639">
+          <v:shape id="_x0000_i1043" type="#_x0000_t75" style="width:304.25pt;height:32.05pt" o:ole="">
+            <v:imagedata r:id="rId25" o:title=""/>
+          </v:shape>
+          <o:OLEObject Type="Embed" ProgID="Equation.DSMT4" ShapeID="_x0000_i1043" DrawAspect="Content" ObjectID="_1481996501" r:id="rId26"/>
         </w:object>
       </w:r>
     </w:p>
@@ -397,10 +452,10 @@
           <w:position w:val="-28"/>
         </w:rPr>
         <w:object w:dxaOrig="460" w:dyaOrig="680">
-          <v:shape id="_x0000_i1032" type="#_x0000_t75" style="width:23.25pt;height:34.5pt" o:ole="">
-            <v:imagedata r:id="rId19" o:title=""/>
-          </v:shape>
-          <o:OLEObject Type="Embed" ProgID="Equation.DSMT4" ShapeID="_x0000_i1032" DrawAspect="Content" ObjectID="_1478971918" r:id="rId20"/>
+          <v:shape id="_x0000_i1033" type="#_x0000_t75" style="width:23.3pt;height:34.55pt" o:ole="">
+            <v:imagedata r:id="rId27" o:title=""/>
+          </v:shape>
+          <o:OLEObject Type="Embed" ProgID="Equation.DSMT4" ShapeID="_x0000_i1033" DrawAspect="Content" ObjectID="_1481996502" r:id="rId28"/>
         </w:object>
       </w:r>
       <w:r>
@@ -448,10 +503,10 @@
           <w:position w:val="-64"/>
         </w:rPr>
         <w:object w:dxaOrig="3640" w:dyaOrig="1540">
-          <v:shape id="_x0000_i1033" type="#_x0000_t75" style="width:181.5pt;height:77.25pt" o:ole="">
-            <v:imagedata r:id="rId21" o:title=""/>
-          </v:shape>
-          <o:OLEObject Type="Embed" ProgID="Equation.DSMT4" ShapeID="_x0000_i1033" DrawAspect="Content" ObjectID="_1478971919" r:id="rId22"/>
+          <v:shape id="_x0000_i1034" type="#_x0000_t75" style="width:181.45pt;height:77.4pt" o:ole="">
+            <v:imagedata r:id="rId29" o:title=""/>
+          </v:shape>
+          <o:OLEObject Type="Embed" ProgID="Equation.DSMT4" ShapeID="_x0000_i1034" DrawAspect="Content" ObjectID="_1481996503" r:id="rId30"/>
         </w:object>
       </w:r>
     </w:p>
@@ -461,6 +516,7 @@
         <w:rPr>
           <w:rFonts w:hint="eastAsia"/>
         </w:rPr>
+        <w:lastRenderedPageBreak/>
         <w:t>假设</w:t>
       </w:r>
       <w:r>
@@ -513,10 +569,10 @@
           <w:position w:val="-14"/>
         </w:rPr>
         <w:object w:dxaOrig="780" w:dyaOrig="380">
-          <v:shape id="_x0000_i1034" type="#_x0000_t75" style="width:39pt;height:19.5pt" o:ole="">
-            <v:imagedata r:id="rId23" o:title=""/>
-          </v:shape>
-          <o:OLEObject Type="Embed" ProgID="Equation.DSMT4" ShapeID="_x0000_i1034" DrawAspect="Content" ObjectID="_1478971920" r:id="rId24"/>
+          <v:shape id="_x0000_i1035" type="#_x0000_t75" style="width:39.1pt;height:19.55pt" o:ole="">
+            <v:imagedata r:id="rId31" o:title=""/>
+          </v:shape>
+          <o:OLEObject Type="Embed" ProgID="Equation.DSMT4" ShapeID="_x0000_i1035" DrawAspect="Content" ObjectID="_1481996504" r:id="rId32"/>
         </w:object>
       </w:r>
       <w:r>
@@ -530,10 +586,10 @@
           <w:position w:val="-10"/>
         </w:rPr>
         <w:object w:dxaOrig="1359" w:dyaOrig="320">
-          <v:shape id="_x0000_i1035" type="#_x0000_t75" style="width:68.25pt;height:15.75pt" o:ole="">
-            <v:imagedata r:id="rId25" o:title=""/>
-          </v:shape>
-          <o:OLEObject Type="Embed" ProgID="Equation.DSMT4" ShapeID="_x0000_i1035" DrawAspect="Content" ObjectID="_1478971921" r:id="rId26"/>
+          <v:shape id="_x0000_i1036" type="#_x0000_t75" style="width:68.25pt;height:15.8pt" o:ole="">
+            <v:imagedata r:id="rId33" o:title=""/>
+          </v:shape>
+          <o:OLEObject Type="Embed" ProgID="Equation.DSMT4" ShapeID="_x0000_i1036" DrawAspect="Content" ObjectID="_1481996505" r:id="rId34"/>
         </w:object>
       </w:r>
       <w:r>
@@ -547,10 +603,10 @@
           <w:position w:val="-14"/>
         </w:rPr>
         <w:object w:dxaOrig="720" w:dyaOrig="380">
-          <v:shape id="_x0000_i1036" type="#_x0000_t75" style="width:36pt;height:19.5pt" o:ole="">
-            <v:imagedata r:id="rId27" o:title=""/>
-          </v:shape>
-          <o:OLEObject Type="Embed" ProgID="Equation.DSMT4" ShapeID="_x0000_i1036" DrawAspect="Content" ObjectID="_1478971922" r:id="rId28"/>
+          <v:shape id="_x0000_i1037" type="#_x0000_t75" style="width:36.2pt;height:19.55pt" o:ole="">
+            <v:imagedata r:id="rId35" o:title=""/>
+          </v:shape>
+          <o:OLEObject Type="Embed" ProgID="Equation.DSMT4" ShapeID="_x0000_i1037" DrawAspect="Content" ObjectID="_1481996506" r:id="rId36"/>
         </w:object>
       </w:r>
       <w:r>
@@ -586,11 +642,11 @@
         <w:rPr>
           <w:position w:val="-72"/>
         </w:rPr>
-        <w:object w:dxaOrig="6200" w:dyaOrig="1560">
-          <v:shape id="_x0000_i1037" type="#_x0000_t75" style="width:309.75pt;height:78pt" o:ole="">
-            <v:imagedata r:id="rId29" o:title=""/>
-          </v:shape>
-          <o:OLEObject Type="Embed" ProgID="Equation.DSMT4" ShapeID="_x0000_i1037" DrawAspect="Content" ObjectID="_1478971923" r:id="rId30"/>
+        <w:object w:dxaOrig="6340" w:dyaOrig="1560">
+          <v:shape id="_x0000_i1044" type="#_x0000_t75" style="width:316.7pt;height:77.85pt" o:ole="">
+            <v:imagedata r:id="rId37" o:title=""/>
+          </v:shape>
+          <o:OLEObject Type="Embed" ProgID="Equation.DSMT4" ShapeID="_x0000_i1044" DrawAspect="Content" ObjectID="_1481996507" r:id="rId38"/>
         </w:object>
       </w:r>
     </w:p>
@@ -613,11 +669,11 @@
         <w:rPr>
           <w:position w:val="-34"/>
         </w:rPr>
-        <w:object w:dxaOrig="3100" w:dyaOrig="840">
-          <v:shape id="_x0000_i1038" type="#_x0000_t75" style="width:154.5pt;height:42pt" o:ole="">
-            <v:imagedata r:id="rId31" o:title=""/>
-          </v:shape>
-          <o:OLEObject Type="Embed" ProgID="Equation.DSMT4" ShapeID="_x0000_i1038" DrawAspect="Content" ObjectID="_1478971924" r:id="rId32"/>
+        <w:object w:dxaOrig="3240" w:dyaOrig="840">
+          <v:shape id="_x0000_i1045" type="#_x0000_t75" style="width:161.5pt;height:42.05pt" o:ole="">
+            <v:imagedata r:id="rId39" o:title=""/>
+          </v:shape>
+          <o:OLEObject Type="Embed" ProgID="Equation.DSMT4" ShapeID="_x0000_i1045" DrawAspect="Content" ObjectID="_1481996508" r:id="rId40"/>
         </w:object>
       </w:r>
     </w:p>
@@ -652,10 +708,10 @@
           <w:position w:val="-12"/>
         </w:rPr>
         <w:object w:dxaOrig="380" w:dyaOrig="380">
-          <v:shape id="_x0000_i1039" type="#_x0000_t75" style="width:19.5pt;height:19.5pt" o:ole="">
-            <v:imagedata r:id="rId33" o:title=""/>
-          </v:shape>
-          <o:OLEObject Type="Embed" ProgID="Equation.DSMT4" ShapeID="_x0000_i1039" DrawAspect="Content" ObjectID="_1478971925" r:id="rId34"/>
+          <v:shape id="_x0000_i1038" type="#_x0000_t75" style="width:19.55pt;height:19.55pt" o:ole="">
+            <v:imagedata r:id="rId41" o:title=""/>
+          </v:shape>
+          <o:OLEObject Type="Embed" ProgID="Equation.DSMT4" ShapeID="_x0000_i1038" DrawAspect="Content" ObjectID="_1481996509" r:id="rId42"/>
         </w:object>
       </w:r>
       <w:r>
@@ -693,10 +749,10 @@
           <w:position w:val="-20"/>
         </w:rPr>
         <w:object w:dxaOrig="1719" w:dyaOrig="460">
-          <v:shape id="_x0000_i1040" type="#_x0000_t75" style="width:86.25pt;height:23.25pt" o:ole="">
-            <v:imagedata r:id="rId35" o:title=""/>
-          </v:shape>
-          <o:OLEObject Type="Embed" ProgID="Equation.DSMT4" ShapeID="_x0000_i1040" DrawAspect="Content" ObjectID="_1478971926" r:id="rId36"/>
+          <v:shape id="_x0000_i1039" type="#_x0000_t75" style="width:86.15pt;height:23.3pt" o:ole="">
+            <v:imagedata r:id="rId43" o:title=""/>
+          </v:shape>
+          <o:OLEObject Type="Embed" ProgID="Equation.DSMT4" ShapeID="_x0000_i1039" DrawAspect="Content" ObjectID="_1481996510" r:id="rId44"/>
         </w:object>
       </w:r>
     </w:p>
@@ -726,7 +782,7 @@
                     </pic:cNvPicPr>
                   </pic:nvPicPr>
                   <pic:blipFill>
-                    <a:blip r:embed="rId37">
+                    <a:blip r:embed="rId45">
                       <a:extLst>
                         <a:ext uri="{28A0092B-C50C-407E-A947-70E740481C1C}">
                           <a14:useLocalDpi xmlns:a14="http://schemas.microsoft.com/office/drawing/2010/main" val="0"/>
@@ -784,7 +840,7 @@
                     </pic:cNvPicPr>
                   </pic:nvPicPr>
                   <pic:blipFill>
-                    <a:blip r:embed="rId38">
+                    <a:blip r:embed="rId46">
                       <a:extLst>
                         <a:ext uri="{28A0092B-C50C-407E-A947-70E740481C1C}">
                           <a14:useLocalDpi xmlns:a14="http://schemas.microsoft.com/office/drawing/2010/main" val="0"/>
@@ -819,7 +875,6 @@
     <w:p>
       <w:pPr>
         <w:rPr>
-          <w:rFonts w:hint="eastAsia"/>
           <w:color w:val="FF0000"/>
         </w:rPr>
       </w:pPr>
@@ -879,10 +934,10 @@
           <w:position w:val="-32"/>
         </w:rPr>
         <w:object w:dxaOrig="3480" w:dyaOrig="800">
-          <v:shape id="_x0000_i1041" type="#_x0000_t75" style="width:174pt;height:39.75pt" o:ole="">
-            <v:imagedata r:id="rId39" o:title=""/>
-          </v:shape>
-          <o:OLEObject Type="Embed" ProgID="Equation.DSMT4" ShapeID="_x0000_i1041" DrawAspect="Content" ObjectID="_1478971927" r:id="rId40"/>
+          <v:shape id="_x0000_i1040" type="#_x0000_t75" style="width:173.95pt;height:39.95pt" o:ole="">
+            <v:imagedata r:id="rId47" o:title=""/>
+          </v:shape>
+          <o:OLEObject Type="Embed" ProgID="Equation.DSMT4" ShapeID="_x0000_i1040" DrawAspect="Content" ObjectID="_1481996511" r:id="rId48"/>
         </w:object>
       </w:r>
     </w:p>
@@ -896,10 +951,10 @@
           <w:position w:val="-18"/>
         </w:rPr>
         <w:object w:dxaOrig="3360" w:dyaOrig="520">
-          <v:shape id="_x0000_i1042" type="#_x0000_t75" style="width:168pt;height:25.5pt" o:ole="">
-            <v:imagedata r:id="rId41" o:title=""/>
-          </v:shape>
-          <o:OLEObject Type="Embed" ProgID="Equation.DSMT4" ShapeID="_x0000_i1042" DrawAspect="Content" ObjectID="_1478971928" r:id="rId42"/>
+          <v:shape id="_x0000_i1041" type="#_x0000_t75" style="width:168.15pt;height:25.4pt" o:ole="">
+            <v:imagedata r:id="rId49" o:title=""/>
+          </v:shape>
+          <o:OLEObject Type="Embed" ProgID="Equation.DSMT4" ShapeID="_x0000_i1041" DrawAspect="Content" ObjectID="_1481996512" r:id="rId50"/>
         </w:object>
       </w:r>
     </w:p>
@@ -938,7 +993,7 @@
                     </pic:cNvPicPr>
                   </pic:nvPicPr>
                   <pic:blipFill>
-                    <a:blip r:embed="rId43">
+                    <a:blip r:embed="rId51">
                       <a:extLst>
                         <a:ext uri="{28A0092B-C50C-407E-A947-70E740481C1C}">
                           <a14:useLocalDpi xmlns:a14="http://schemas.microsoft.com/office/drawing/2010/main" val="0"/>
@@ -970,13 +1025,7 @@
         </w:drawing>
       </w:r>
     </w:p>
-    <w:p>
-      <w:pPr>
-        <w:rPr>
-          <w:rFonts w:hint="eastAsia"/>
-        </w:rPr>
-      </w:pPr>
-    </w:p>
+    <w:p/>
     <w:sectPr>
       <w:pgSz w:w="11906" w:h="16838"/>
       <w:pgMar w:top="1440" w:right="1800" w:bottom="1440" w:left="1800" w:header="851" w:footer="992" w:gutter="0"/>
@@ -987,8 +1036,46 @@
 </w:document>
 </file>
 
+<file path=word/endnotes.xml><?xml version="1.0" encoding="utf-8"?>
+<w:endnotes xmlns:wpc="http://schemas.microsoft.com/office/word/2010/wordprocessingCanvas" xmlns:mc="http://schemas.openxmlformats.org/markup-compatibility/2006" xmlns:o="urn:schemas-microsoft-com:office:office" xmlns:r="http://schemas.openxmlformats.org/officeDocument/2006/relationships" xmlns:m="http://schemas.openxmlformats.org/officeDocument/2006/math" xmlns:v="urn:schemas-microsoft-com:vml" xmlns:wp14="http://schemas.microsoft.com/office/word/2010/wordprocessingDrawing" xmlns:wp="http://schemas.openxmlformats.org/drawingml/2006/wordprocessingDrawing" xmlns:w10="urn:schemas-microsoft-com:office:word" xmlns:w="http://schemas.openxmlformats.org/wordprocessingml/2006/main" xmlns:w14="http://schemas.microsoft.com/office/word/2010/wordml" xmlns:wpg="http://schemas.microsoft.com/office/word/2010/wordprocessingGroup" xmlns:wpi="http://schemas.microsoft.com/office/word/2010/wordprocessingInk" xmlns:wne="http://schemas.microsoft.com/office/word/2006/wordml" xmlns:wps="http://schemas.microsoft.com/office/word/2010/wordprocessingShape" mc:Ignorable="w14 wp14">
+  <w:endnote w:type="separator" w:id="-1">
+    <w:p>
+      <w:r>
+        <w:separator/>
+      </w:r>
+    </w:p>
+  </w:endnote>
+  <w:endnote w:type="continuationSeparator" w:id="0">
+    <w:p>
+      <w:r>
+        <w:continuationSeparator/>
+      </w:r>
+    </w:p>
+  </w:endnote>
+</w:endnotes>
+</file>
+
+<file path=word/footnotes.xml><?xml version="1.0" encoding="utf-8"?>
+<w:footnotes xmlns:wpc="http://schemas.microsoft.com/office/word/2010/wordprocessingCanvas" xmlns:mc="http://schemas.openxmlformats.org/markup-compatibility/2006" xmlns:o="urn:schemas-microsoft-com:office:office" xmlns:r="http://schemas.openxmlformats.org/officeDocument/2006/relationships" xmlns:m="http://schemas.openxmlformats.org/officeDocument/2006/math" xmlns:v="urn:schemas-microsoft-com:vml" xmlns:wp14="http://schemas.microsoft.com/office/word/2010/wordprocessingDrawing" xmlns:wp="http://schemas.openxmlformats.org/drawingml/2006/wordprocessingDrawing" xmlns:w10="urn:schemas-microsoft-com:office:word" xmlns:w="http://schemas.openxmlformats.org/wordprocessingml/2006/main" xmlns:w14="http://schemas.microsoft.com/office/word/2010/wordml" xmlns:wpg="http://schemas.microsoft.com/office/word/2010/wordprocessingGroup" xmlns:wpi="http://schemas.microsoft.com/office/word/2010/wordprocessingInk" xmlns:wne="http://schemas.microsoft.com/office/word/2006/wordml" xmlns:wps="http://schemas.microsoft.com/office/word/2010/wordprocessingShape" mc:Ignorable="w14 wp14">
+  <w:footnote w:type="separator" w:id="-1">
+    <w:p>
+      <w:r>
+        <w:separator/>
+      </w:r>
+    </w:p>
+  </w:footnote>
+  <w:footnote w:type="continuationSeparator" w:id="0">
+    <w:p>
+      <w:r>
+        <w:continuationSeparator/>
+      </w:r>
+    </w:p>
+  </w:footnote>
+</w:footnotes>
+</file>
+
 <file path=word/styles.xml><?xml version="1.0" encoding="utf-8"?>
-<w:styles xmlns:mc="http://schemas.openxmlformats.org/markup-compatibility/2006" xmlns:r="http://schemas.openxmlformats.org/officeDocument/2006/relationships" xmlns:w="http://schemas.openxmlformats.org/wordprocessingml/2006/main" xmlns:w14="http://schemas.microsoft.com/office/word/2010/wordml" xmlns:w15="http://schemas.microsoft.com/office/word/2012/wordml" mc:Ignorable="w14 w15">
+<w:styles xmlns:mc="http://schemas.openxmlformats.org/markup-compatibility/2006" xmlns:r="http://schemas.openxmlformats.org/officeDocument/2006/relationships" xmlns:w="http://schemas.openxmlformats.org/wordprocessingml/2006/main" xmlns:w14="http://schemas.microsoft.com/office/word/2010/wordml" mc:Ignorable="w14">
   <w:docDefaults>
     <w:rPrDefault>
       <w:rPr>
@@ -1001,378 +1088,144 @@
     </w:rPrDefault>
     <w:pPrDefault/>
   </w:docDefaults>
-  <w:latentStyles w:defLockedState="0" w:defUIPriority="99" w:defSemiHidden="0" w:defUnhideWhenUsed="0" w:defQFormat="0" w:count="371">
-    <w:lsdException w:name="Normal" w:uiPriority="0" w:qFormat="1"/>
-    <w:lsdException w:name="heading 1" w:uiPriority="9" w:qFormat="1"/>
-    <w:lsdException w:name="heading 2" w:semiHidden="1" w:uiPriority="9" w:unhideWhenUsed="1" w:qFormat="1"/>
-    <w:lsdException w:name="heading 3" w:semiHidden="1" w:uiPriority="9" w:unhideWhenUsed="1" w:qFormat="1"/>
-    <w:lsdException w:name="heading 4" w:semiHidden="1" w:uiPriority="9" w:unhideWhenUsed="1" w:qFormat="1"/>
-    <w:lsdException w:name="heading 5" w:semiHidden="1" w:uiPriority="9" w:unhideWhenUsed="1" w:qFormat="1"/>
-    <w:lsdException w:name="heading 6" w:semiHidden="1" w:uiPriority="9" w:unhideWhenUsed="1" w:qFormat="1"/>
-    <w:lsdException w:name="heading 7" w:semiHidden="1" w:uiPriority="9" w:unhideWhenUsed="1" w:qFormat="1"/>
-    <w:lsdException w:name="heading 8" w:semiHidden="1" w:uiPriority="9" w:unhideWhenUsed="1" w:qFormat="1"/>
-    <w:lsdException w:name="heading 9" w:semiHidden="1" w:uiPriority="9" w:unhideWhenUsed="1" w:qFormat="1"/>
-    <w:lsdException w:name="index 1" w:semiHidden="1" w:unhideWhenUsed="1"/>
-    <w:lsdException w:name="index 2" w:semiHidden="1" w:unhideWhenUsed="1"/>
-    <w:lsdException w:name="index 3" w:semiHidden="1" w:unhideWhenUsed="1"/>
-    <w:lsdException w:name="index 4" w:semiHidden="1" w:unhideWhenUsed="1"/>
-    <w:lsdException w:name="index 5" w:semiHidden="1" w:unhideWhenUsed="1"/>
-    <w:lsdException w:name="index 6" w:semiHidden="1" w:unhideWhenUsed="1"/>
-    <w:lsdException w:name="index 7" w:semiHidden="1" w:unhideWhenUsed="1"/>
-    <w:lsdException w:name="index 8" w:semiHidden="1" w:unhideWhenUsed="1"/>
-    <w:lsdException w:name="index 9" w:semiHidden="1" w:unhideWhenUsed="1"/>
-    <w:lsdException w:name="toc 1" w:semiHidden="1" w:uiPriority="39" w:unhideWhenUsed="1"/>
-    <w:lsdException w:name="toc 2" w:semiHidden="1" w:uiPriority="39" w:unhideWhenUsed="1"/>
-    <w:lsdException w:name="toc 3" w:semiHidden="1" w:uiPriority="39" w:unhideWhenUsed="1"/>
-    <w:lsdException w:name="toc 4" w:semiHidden="1" w:uiPriority="39" w:unhideWhenUsed="1"/>
-    <w:lsdException w:name="toc 5" w:semiHidden="1" w:uiPriority="39" w:unhideWhenUsed="1"/>
-    <w:lsdException w:name="toc 6" w:semiHidden="1" w:uiPriority="39" w:unhideWhenUsed="1"/>
-    <w:lsdException w:name="toc 7" w:semiHidden="1" w:uiPriority="39" w:unhideWhenUsed="1"/>
-    <w:lsdException w:name="toc 8" w:semiHidden="1" w:uiPriority="39" w:unhideWhenUsed="1"/>
-    <w:lsdException w:name="toc 9" w:semiHidden="1" w:uiPriority="39" w:unhideWhenUsed="1"/>
-    <w:lsdException w:name="Normal Indent" w:semiHidden="1" w:unhideWhenUsed="1"/>
-    <w:lsdException w:name="footnote text" w:semiHidden="1" w:unhideWhenUsed="1"/>
-    <w:lsdException w:name="annotation text" w:semiHidden="1" w:unhideWhenUsed="1"/>
-    <w:lsdException w:name="header" w:semiHidden="1" w:unhideWhenUsed="1"/>
-    <w:lsdException w:name="footer" w:semiHidden="1" w:unhideWhenUsed="1"/>
-    <w:lsdException w:name="index heading" w:semiHidden="1" w:unhideWhenUsed="1"/>
-    <w:lsdException w:name="caption" w:semiHidden="1" w:uiPriority="35" w:unhideWhenUsed="1" w:qFormat="1"/>
-    <w:lsdException w:name="table of figures" w:semiHidden="1" w:unhideWhenUsed="1"/>
-    <w:lsdException w:name="envelope address" w:semiHidden="1" w:unhideWhenUsed="1"/>
-    <w:lsdException w:name="envelope return" w:semiHidden="1" w:unhideWhenUsed="1"/>
-    <w:lsdException w:name="footnote reference" w:semiHidden="1" w:unhideWhenUsed="1"/>
-    <w:lsdException w:name="annotation reference" w:semiHidden="1" w:unhideWhenUsed="1"/>
-    <w:lsdException w:name="line number" w:semiHidden="1" w:unhideWhenUsed="1"/>
-    <w:lsdException w:name="page number" w:semiHidden="1" w:unhideWhenUsed="1"/>
-    <w:lsdException w:name="endnote reference" w:semiHidden="1" w:unhideWhenUsed="1"/>
-    <w:lsdException w:name="endnote text" w:semiHidden="1" w:unhideWhenUsed="1"/>
-    <w:lsdException w:name="table of authorities" w:semiHidden="1" w:unhideWhenUsed="1"/>
-    <w:lsdException w:name="macro" w:semiHidden="1" w:unhideWhenUsed="1"/>
-    <w:lsdException w:name="toa heading" w:semiHidden="1" w:unhideWhenUsed="1"/>
-    <w:lsdException w:name="List" w:semiHidden="1" w:unhideWhenUsed="1"/>
-    <w:lsdException w:name="List Bullet" w:semiHidden="1" w:unhideWhenUsed="1"/>
-    <w:lsdException w:name="List Number" w:semiHidden="1" w:unhideWhenUsed="1"/>
-    <w:lsdException w:name="List 2" w:semiHidden="1" w:unhideWhenUsed="1"/>
-    <w:lsdException w:name="List 3" w:semiHidden="1" w:unhideWhenUsed="1"/>
-    <w:lsdException w:name="List 4" w:semiHidden="1" w:unhideWhenUsed="1"/>
-    <w:lsdException w:name="List 5" w:semiHidden="1" w:unhideWhenUsed="1"/>
-    <w:lsdException w:name="List Bullet 2" w:semiHidden="1" w:unhideWhenUsed="1"/>
-    <w:lsdException w:name="List Bullet 3" w:semiHidden="1" w:unhideWhenUsed="1"/>
-    <w:lsdException w:name="List Bullet 4" w:semiHidden="1" w:unhideWhenUsed="1"/>
-    <w:lsdException w:name="List Bullet 5" w:semiHidden="1" w:unhideWhenUsed="1"/>
-    <w:lsdException w:name="List Number 2" w:semiHidden="1" w:unhideWhenUsed="1"/>
-    <w:lsdException w:name="List Number 3" w:semiHidden="1" w:unhideWhenUsed="1"/>
-    <w:lsdException w:name="List Number 4" w:semiHidden="1" w:unhideWhenUsed="1"/>
-    <w:lsdException w:name="List Number 5" w:semiHidden="1" w:unhideWhenUsed="1"/>
-    <w:lsdException w:name="Title" w:uiPriority="10" w:qFormat="1"/>
-    <w:lsdException w:name="Closing" w:semiHidden="1" w:unhideWhenUsed="1"/>
-    <w:lsdException w:name="Signature" w:semiHidden="1" w:unhideWhenUsed="1"/>
-    <w:lsdException w:name="Default Paragraph Font" w:semiHidden="1" w:uiPriority="1" w:unhideWhenUsed="1"/>
-    <w:lsdException w:name="Body Text" w:semiHidden="1" w:unhideWhenUsed="1"/>
-    <w:lsdException w:name="Body Text Indent" w:semiHidden="1" w:unhideWhenUsed="1"/>
-    <w:lsdException w:name="List Continue" w:semiHidden="1" w:unhideWhenUsed="1"/>
-    <w:lsdException w:name="List Continue 2" w:semiHidden="1" w:unhideWhenUsed="1"/>
-    <w:lsdException w:name="List Continue 3" w:semiHidden="1" w:unhideWhenUsed="1"/>
-    <w:lsdException w:name="List Continue 4" w:semiHidden="1" w:unhideWhenUsed="1"/>
-    <w:lsdException w:name="List Continue 5" w:semiHidden="1" w:unhideWhenUsed="1"/>
-    <w:lsdException w:name="Message Header" w:semiHidden="1" w:unhideWhenUsed="1"/>
-    <w:lsdException w:name="Subtitle" w:uiPriority="11" w:qFormat="1"/>
-    <w:lsdException w:name="Salutation" w:semiHidden="1" w:unhideWhenUsed="1"/>
-    <w:lsdException w:name="Date" w:semiHidden="1" w:unhideWhenUsed="1"/>
-    <w:lsdException w:name="Body Text First Indent" w:semiHidden="1" w:unhideWhenUsed="1"/>
-    <w:lsdException w:name="Body Text First Indent 2" w:semiHidden="1" w:unhideWhenUsed="1"/>
-    <w:lsdException w:name="Note Heading" w:semiHidden="1" w:unhideWhenUsed="1"/>
-    <w:lsdException w:name="Body Text 2" w:semiHidden="1" w:unhideWhenUsed="1"/>
-    <w:lsdException w:name="Body Text 3" w:semiHidden="1" w:unhideWhenUsed="1"/>
-    <w:lsdException w:name="Body Text Indent 2" w:semiHidden="1" w:unhideWhenUsed="1"/>
-    <w:lsdException w:name="Body Text Indent 3" w:semiHidden="1" w:unhideWhenUsed="1"/>
-    <w:lsdException w:name="Block Text" w:semiHidden="1" w:unhideWhenUsed="1"/>
-    <w:lsdException w:name="Hyperlink" w:semiHidden="1" w:unhideWhenUsed="1"/>
-    <w:lsdException w:name="FollowedHyperlink" w:semiHidden="1" w:unhideWhenUsed="1"/>
-    <w:lsdException w:name="Strong" w:uiPriority="22" w:qFormat="1"/>
-    <w:lsdException w:name="Emphasis" w:uiPriority="20" w:qFormat="1"/>
-    <w:lsdException w:name="Document Map" w:semiHidden="1" w:unhideWhenUsed="1"/>
-    <w:lsdException w:name="Plain Text" w:semiHidden="1" w:unhideWhenUsed="1"/>
-    <w:lsdException w:name="E-mail Signature" w:semiHidden="1" w:unhideWhenUsed="1"/>
-    <w:lsdException w:name="HTML Top of Form" w:semiHidden="1" w:unhideWhenUsed="1"/>
-    <w:lsdException w:name="HTML Bottom of Form" w:semiHidden="1" w:unhideWhenUsed="1"/>
-    <w:lsdException w:name="Normal (Web)" w:semiHidden="1" w:unhideWhenUsed="1"/>
-    <w:lsdException w:name="HTML Acronym" w:semiHidden="1" w:unhideWhenUsed="1"/>
-    <w:lsdException w:name="HTML Address" w:semiHidden="1" w:unhideWhenUsed="1"/>
-    <w:lsdException w:name="HTML Cite" w:semiHidden="1" w:unhideWhenUsed="1"/>
-    <w:lsdException w:name="HTML Code" w:semiHidden="1" w:unhideWhenUsed="1"/>
-    <w:lsdException w:name="HTML Definition" w:semiHidden="1" w:unhideWhenUsed="1"/>
-    <w:lsdException w:name="HTML Keyboard" w:semiHidden="1" w:unhideWhenUsed="1"/>
-    <w:lsdException w:name="HTML Preformatted" w:semiHidden="1" w:unhideWhenUsed="1"/>
-    <w:lsdException w:name="HTML Sample" w:semiHidden="1" w:unhideWhenUsed="1"/>
-    <w:lsdException w:name="HTML Typewriter" w:semiHidden="1" w:unhideWhenUsed="1"/>
-    <w:lsdException w:name="HTML Variable" w:semiHidden="1" w:unhideWhenUsed="1"/>
-    <w:lsdException w:name="Normal Table" w:semiHidden="1" w:unhideWhenUsed="1"/>
-    <w:lsdException w:name="annotation subject" w:semiHidden="1" w:unhideWhenUsed="1"/>
-    <w:lsdException w:name="No List" w:semiHidden="1" w:unhideWhenUsed="1"/>
-    <w:lsdException w:name="Outline List 1" w:semiHidden="1" w:unhideWhenUsed="1"/>
-    <w:lsdException w:name="Outline List 2" w:semiHidden="1" w:unhideWhenUsed="1"/>
-    <w:lsdException w:name="Outline List 3" w:semiHidden="1" w:unhideWhenUsed="1"/>
-    <w:lsdException w:name="Table Simple 1" w:semiHidden="1" w:unhideWhenUsed="1"/>
-    <w:lsdException w:name="Table Simple 2" w:semiHidden="1" w:unhideWhenUsed="1"/>
-    <w:lsdException w:name="Table Simple 3" w:semiHidden="1" w:unhideWhenUsed="1"/>
-    <w:lsdException w:name="Table Classic 1" w:semiHidden="1" w:unhideWhenUsed="1"/>
-    <w:lsdException w:name="Table Classic 2" w:semiHidden="1" w:unhideWhenUsed="1"/>
-    <w:lsdException w:name="Table Classic 3" w:semiHidden="1" w:unhideWhenUsed="1"/>
-    <w:lsdException w:name="Table Classic 4" w:semiHidden="1" w:unhideWhenUsed="1"/>
-    <w:lsdException w:name="Table Colorful 1" w:semiHidden="1" w:unhideWhenUsed="1"/>
-    <w:lsdException w:name="Table Colorful 2" w:semiHidden="1" w:unhideWhenUsed="1"/>
-    <w:lsdException w:name="Table Colorful 3" w:semiHidden="1" w:unhideWhenUsed="1"/>
-    <w:lsdException w:name="Table Columns 1" w:semiHidden="1" w:unhideWhenUsed="1"/>
-    <w:lsdException w:name="Table Columns 2" w:semiHidden="1" w:unhideWhenUsed="1"/>
-    <w:lsdException w:name="Table Columns 3" w:semiHidden="1" w:unhideWhenUsed="1"/>
-    <w:lsdException w:name="Table Columns 4" w:semiHidden="1" w:unhideWhenUsed="1"/>
-    <w:lsdException w:name="Table Columns 5" w:semiHidden="1" w:unhideWhenUsed="1"/>
-    <w:lsdException w:name="Table Grid 1" w:semiHidden="1" w:unhideWhenUsed="1"/>
-    <w:lsdException w:name="Table Grid 2" w:semiHidden="1" w:unhideWhenUsed="1"/>
-    <w:lsdException w:name="Table Grid 3" w:semiHidden="1" w:unhideWhenUsed="1"/>
-    <w:lsdException w:name="Table Grid 4" w:semiHidden="1" w:unhideWhenUsed="1"/>
-    <w:lsdException w:name="Table Grid 5" w:semiHidden="1" w:unhideWhenUsed="1"/>
-    <w:lsdException w:name="Table Grid 6" w:semiHidden="1" w:unhideWhenUsed="1"/>
-    <w:lsdException w:name="Table Grid 7" w:semiHidden="1" w:unhideWhenUsed="1"/>
-    <w:lsdException w:name="Table Grid 8" w:semiHidden="1" w:unhideWhenUsed="1"/>
-    <w:lsdException w:name="Table List 1" w:semiHidden="1" w:unhideWhenUsed="1"/>
-    <w:lsdException w:name="Table List 2" w:semiHidden="1" w:unhideWhenUsed="1"/>
-    <w:lsdException w:name="Table List 3" w:semiHidden="1" w:unhideWhenUsed="1"/>
-    <w:lsdException w:name="Table List 4" w:semiHidden="1" w:unhideWhenUsed="1"/>
-    <w:lsdException w:name="Table List 5" w:semiHidden="1" w:unhideWhenUsed="1"/>
-    <w:lsdException w:name="Table List 6" w:semiHidden="1" w:unhideWhenUsed="1"/>
-    <w:lsdException w:name="Table List 7" w:semiHidden="1" w:unhideWhenUsed="1"/>
-    <w:lsdException w:name="Table List 8" w:semiHidden="1" w:unhideWhenUsed="1"/>
-    <w:lsdException w:name="Table 3D effects 1" w:semiHidden="1" w:unhideWhenUsed="1"/>
-    <w:lsdException w:name="Table 3D effects 2" w:semiHidden="1" w:unhideWhenUsed="1"/>
-    <w:lsdException w:name="Table 3D effects 3" w:semiHidden="1" w:unhideWhenUsed="1"/>
-    <w:lsdException w:name="Table Contemporary" w:semiHidden="1" w:unhideWhenUsed="1"/>
-    <w:lsdException w:name="Table Elegant" w:semiHidden="1" w:unhideWhenUsed="1"/>
-    <w:lsdException w:name="Table Professional" w:semiHidden="1" w:unhideWhenUsed="1"/>
-    <w:lsdException w:name="Table Subtle 1" w:semiHidden="1" w:unhideWhenUsed="1"/>
-    <w:lsdException w:name="Table Subtle 2" w:semiHidden="1" w:unhideWhenUsed="1"/>
-    <w:lsdException w:name="Table Web 1" w:semiHidden="1" w:unhideWhenUsed="1"/>
-    <w:lsdException w:name="Table Web 2" w:semiHidden="1" w:unhideWhenUsed="1"/>
-    <w:lsdException w:name="Table Web 3" w:semiHidden="1" w:unhideWhenUsed="1"/>
-    <w:lsdException w:name="Balloon Text" w:semiHidden="1" w:unhideWhenUsed="1"/>
-    <w:lsdException w:name="Table Grid" w:uiPriority="59"/>
-    <w:lsdException w:name="Table Theme" w:semiHidden="1" w:unhideWhenUsed="1"/>
-    <w:lsdException w:name="Placeholder Text" w:semiHidden="1"/>
-    <w:lsdException w:name="No Spacing" w:uiPriority="1" w:qFormat="1"/>
-    <w:lsdException w:name="Light Shading" w:uiPriority="60"/>
-    <w:lsdException w:name="Light List" w:uiPriority="61"/>
-    <w:lsdException w:name="Light Grid" w:uiPriority="62"/>
-    <w:lsdException w:name="Medium Shading 1" w:uiPriority="63"/>
-    <w:lsdException w:name="Medium Shading 2" w:uiPriority="64"/>
-    <w:lsdException w:name="Medium List 1" w:uiPriority="65"/>
-    <w:lsdException w:name="Medium List 2" w:uiPriority="66"/>
-    <w:lsdException w:name="Medium Grid 1" w:uiPriority="67"/>
-    <w:lsdException w:name="Medium Grid 2" w:uiPriority="68"/>
-    <w:lsdException w:name="Medium Grid 3" w:uiPriority="69"/>
-    <w:lsdException w:name="Dark List" w:uiPriority="70"/>
-    <w:lsdException w:name="Colorful Shading" w:uiPriority="71"/>
-    <w:lsdException w:name="Colorful List" w:uiPriority="72"/>
-    <w:lsdException w:name="Colorful Grid" w:uiPriority="73"/>
-    <w:lsdException w:name="Light Shading Accent 1" w:uiPriority="60"/>
-    <w:lsdException w:name="Light List Accent 1" w:uiPriority="61"/>
-    <w:lsdException w:name="Light Grid Accent 1" w:uiPriority="62"/>
-    <w:lsdException w:name="Medium Shading 1 Accent 1" w:uiPriority="63"/>
-    <w:lsdException w:name="Medium Shading 2 Accent 1" w:uiPriority="64"/>
-    <w:lsdException w:name="Medium List 1 Accent 1" w:uiPriority="65"/>
-    <w:lsdException w:name="Revision" w:semiHidden="1"/>
-    <w:lsdException w:name="List Paragraph" w:uiPriority="34" w:qFormat="1"/>
-    <w:lsdException w:name="Quote" w:uiPriority="29" w:qFormat="1"/>
-    <w:lsdException w:name="Intense Quote" w:uiPriority="30" w:qFormat="1"/>
-    <w:lsdException w:name="Medium List 2 Accent 1" w:uiPriority="66"/>
-    <w:lsdException w:name="Medium Grid 1 Accent 1" w:uiPriority="67"/>
-    <w:lsdException w:name="Medium Grid 2 Accent 1" w:uiPriority="68"/>
-    <w:lsdException w:name="Medium Grid 3 Accent 1" w:uiPriority="69"/>
-    <w:lsdException w:name="Dark List Accent 1" w:uiPriority="70"/>
-    <w:lsdException w:name="Colorful Shading Accent 1" w:uiPriority="71"/>
-    <w:lsdException w:name="Colorful List Accent 1" w:uiPriority="72"/>
-    <w:lsdException w:name="Colorful Grid Accent 1" w:uiPriority="73"/>
-    <w:lsdException w:name="Light Shading Accent 2" w:uiPriority="60"/>
-    <w:lsdException w:name="Light List Accent 2" w:uiPriority="61"/>
-    <w:lsdException w:name="Light Grid Accent 2" w:uiPriority="62"/>
-    <w:lsdException w:name="Medium Shading 1 Accent 2" w:uiPriority="63"/>
-    <w:lsdException w:name="Medium Shading 2 Accent 2" w:uiPriority="64"/>
-    <w:lsdException w:name="Medium List 1 Accent 2" w:uiPriority="65"/>
-    <w:lsdException w:name="Medium List 2 Accent 2" w:uiPriority="66"/>
-    <w:lsdException w:name="Medium Grid 1 Accent 2" w:uiPriority="67"/>
-    <w:lsdException w:name="Medium Grid 2 Accent 2" w:uiPriority="68"/>
-    <w:lsdException w:name="Medium Grid 3 Accent 2" w:uiPriority="69"/>
-    <w:lsdException w:name="Dark List Accent 2" w:uiPriority="70"/>
-    <w:lsdException w:name="Colorful Shading Accent 2" w:uiPriority="71"/>
-    <w:lsdException w:name="Colorful List Accent 2" w:uiPriority="72"/>
-    <w:lsdException w:name="Colorful Grid Accent 2" w:uiPriority="73"/>
-    <w:lsdException w:name="Light Shading Accent 3" w:uiPriority="60"/>
-    <w:lsdException w:name="Light List Accent 3" w:uiPriority="61"/>
-    <w:lsdException w:name="Light Grid Accent 3" w:uiPriority="62"/>
-    <w:lsdException w:name="Medium Shading 1 Accent 3" w:uiPriority="63"/>
-    <w:lsdException w:name="Medium Shading 2 Accent 3" w:uiPriority="64"/>
-    <w:lsdException w:name="Medium List 1 Accent 3" w:uiPriority="65"/>
-    <w:lsdException w:name="Medium List 2 Accent 3" w:uiPriority="66"/>
-    <w:lsdException w:name="Medium Grid 1 Accent 3" w:uiPriority="67"/>
-    <w:lsdException w:name="Medium Grid 2 Accent 3" w:uiPriority="68"/>
-    <w:lsdException w:name="Medium Grid 3 Accent 3" w:uiPriority="69"/>
-    <w:lsdException w:name="Dark List Accent 3" w:uiPriority="70"/>
-    <w:lsdException w:name="Colorful Shading Accent 3" w:uiPriority="71"/>
-    <w:lsdException w:name="Colorful List Accent 3" w:uiPriority="72"/>
-    <w:lsdException w:name="Colorful Grid Accent 3" w:uiPriority="73"/>
-    <w:lsdException w:name="Light Shading Accent 4" w:uiPriority="60"/>
-    <w:lsdException w:name="Light List Accent 4" w:uiPriority="61"/>
-    <w:lsdException w:name="Light Grid Accent 4" w:uiPriority="62"/>
-    <w:lsdException w:name="Medium Shading 1 Accent 4" w:uiPriority="63"/>
-    <w:lsdException w:name="Medium Shading 2 Accent 4" w:uiPriority="64"/>
-    <w:lsdException w:name="Medium List 1 Accent 4" w:uiPriority="65"/>
-    <w:lsdException w:name="Medium List 2 Accent 4" w:uiPriority="66"/>
-    <w:lsdException w:name="Medium Grid 1 Accent 4" w:uiPriority="67"/>
-    <w:lsdException w:name="Medium Grid 2 Accent 4" w:uiPriority="68"/>
-    <w:lsdException w:name="Medium Grid 3 Accent 4" w:uiPriority="69"/>
-    <w:lsdException w:name="Dark List Accent 4" w:uiPriority="70"/>
-    <w:lsdException w:name="Colorful Shading Accent 4" w:uiPriority="71"/>
-    <w:lsdException w:name="Colorful List Accent 4" w:uiPriority="72"/>
-    <w:lsdException w:name="Colorful Grid Accent 4" w:uiPriority="73"/>
-    <w:lsdException w:name="Light Shading Accent 5" w:uiPriority="60"/>
-    <w:lsdException w:name="Light List Accent 5" w:uiPriority="61"/>
-    <w:lsdException w:name="Light Grid Accent 5" w:uiPriority="62"/>
-    <w:lsdException w:name="Medium Shading 1 Accent 5" w:uiPriority="63"/>
-    <w:lsdException w:name="Medium Shading 2 Accent 5" w:uiPriority="64"/>
-    <w:lsdException w:name="Medium List 1 Accent 5" w:uiPriority="65"/>
-    <w:lsdException w:name="Medium List 2 Accent 5" w:uiPriority="66"/>
-    <w:lsdException w:name="Medium Grid 1 Accent 5" w:uiPriority="67"/>
-    <w:lsdException w:name="Medium Grid 2 Accent 5" w:uiPriority="68"/>
-    <w:lsdException w:name="Medium Grid 3 Accent 5" w:uiPriority="69"/>
-    <w:lsdException w:name="Dark List Accent 5" w:uiPriority="70"/>
-    <w:lsdException w:name="Colorful Shading Accent 5" w:uiPriority="71"/>
-    <w:lsdException w:name="Colorful List Accent 5" w:uiPriority="72"/>
-    <w:lsdException w:name="Colorful Grid Accent 5" w:uiPriority="73"/>
-    <w:lsdException w:name="Light Shading Accent 6" w:uiPriority="60"/>
-    <w:lsdException w:name="Light List Accent 6" w:uiPriority="61"/>
-    <w:lsdException w:name="Light Grid Accent 6" w:uiPriority="62"/>
-    <w:lsdException w:name="Medium Shading 1 Accent 6" w:uiPriority="63"/>
-    <w:lsdException w:name="Medium Shading 2 Accent 6" w:uiPriority="64"/>
-    <w:lsdException w:name="Medium List 1 Accent 6" w:uiPriority="65"/>
-    <w:lsdException w:name="Medium List 2 Accent 6" w:uiPriority="66"/>
-    <w:lsdException w:name="Medium Grid 1 Accent 6" w:uiPriority="67"/>
-    <w:lsdException w:name="Medium Grid 2 Accent 6" w:uiPriority="68"/>
-    <w:lsdException w:name="Medium Grid 3 Accent 6" w:uiPriority="69"/>
-    <w:lsdException w:name="Dark List Accent 6" w:uiPriority="70"/>
-    <w:lsdException w:name="Colorful Shading Accent 6" w:uiPriority="71"/>
-    <w:lsdException w:name="Colorful List Accent 6" w:uiPriority="72"/>
-    <w:lsdException w:name="Colorful Grid Accent 6" w:uiPriority="73"/>
-    <w:lsdException w:name="Subtle Emphasis" w:uiPriority="19" w:qFormat="1"/>
-    <w:lsdException w:name="Intense Emphasis" w:uiPriority="21" w:qFormat="1"/>
-    <w:lsdException w:name="Subtle Reference" w:uiPriority="31" w:qFormat="1"/>
-    <w:lsdException w:name="Intense Reference" w:uiPriority="32" w:qFormat="1"/>
-    <w:lsdException w:name="Book Title" w:uiPriority="33" w:qFormat="1"/>
-    <w:lsdException w:name="Bibliography" w:semiHidden="1" w:uiPriority="37" w:unhideWhenUsed="1"/>
-    <w:lsdException w:name="TOC Heading" w:semiHidden="1" w:uiPriority="39" w:unhideWhenUsed="1" w:qFormat="1"/>
-    <w:lsdException w:name="Plain Table 1" w:uiPriority="41"/>
-    <w:lsdException w:name="Plain Table 2" w:uiPriority="42"/>
-    <w:lsdException w:name="Plain Table 3" w:uiPriority="43"/>
-    <w:lsdException w:name="Plain Table 4" w:uiPriority="44"/>
-    <w:lsdException w:name="Plain Table 5" w:uiPriority="45"/>
-    <w:lsdException w:name="Grid Table Light" w:uiPriority="40"/>
-    <w:lsdException w:name="Grid Table 1 Light" w:uiPriority="46"/>
-    <w:lsdException w:name="Grid Table 2" w:uiPriority="47"/>
-    <w:lsdException w:name="Grid Table 3" w:uiPriority="48"/>
-    <w:lsdException w:name="Grid Table 4" w:uiPriority="49"/>
-    <w:lsdException w:name="Grid Table 5 Dark" w:uiPriority="50"/>
-    <w:lsdException w:name="Grid Table 6 Colorful" w:uiPriority="51"/>
-    <w:lsdException w:name="Grid Table 7 Colorful" w:uiPriority="52"/>
-    <w:lsdException w:name="Grid Table 1 Light Accent 1" w:uiPriority="46"/>
-    <w:lsdException w:name="Grid Table 2 Accent 1" w:uiPriority="47"/>
-    <w:lsdException w:name="Grid Table 3 Accent 1" w:uiPriority="48"/>
-    <w:lsdException w:name="Grid Table 4 Accent 1" w:uiPriority="49"/>
-    <w:lsdException w:name="Grid Table 5 Dark Accent 1" w:uiPriority="50"/>
-    <w:lsdException w:name="Grid Table 6 Colorful Accent 1" w:uiPriority="51"/>
-    <w:lsdException w:name="Grid Table 7 Colorful Accent 1" w:uiPriority="52"/>
-    <w:lsdException w:name="Grid Table 1 Light Accent 2" w:uiPriority="46"/>
-    <w:lsdException w:name="Grid Table 2 Accent 2" w:uiPriority="47"/>
-    <w:lsdException w:name="Grid Table 3 Accent 2" w:uiPriority="48"/>
-    <w:lsdException w:name="Grid Table 4 Accent 2" w:uiPriority="49"/>
-    <w:lsdException w:name="Grid Table 5 Dark Accent 2" w:uiPriority="50"/>
-    <w:lsdException w:name="Grid Table 6 Colorful Accent 2" w:uiPriority="51"/>
-    <w:lsdException w:name="Grid Table 7 Colorful Accent 2" w:uiPriority="52"/>
-    <w:lsdException w:name="Grid Table 1 Light Accent 3" w:uiPriority="46"/>
-    <w:lsdException w:name="Grid Table 2 Accent 3" w:uiPriority="47"/>
-    <w:lsdException w:name="Grid Table 3 Accent 3" w:uiPriority="48"/>
-    <w:lsdException w:name="Grid Table 4 Accent 3" w:uiPriority="49"/>
-    <w:lsdException w:name="Grid Table 5 Dark Accent 3" w:uiPriority="50"/>
-    <w:lsdException w:name="Grid Table 6 Colorful Accent 3" w:uiPriority="51"/>
-    <w:lsdException w:name="Grid Table 7 Colorful Accent 3" w:uiPriority="52"/>
-    <w:lsdException w:name="Grid Table 1 Light Accent 4" w:uiPriority="46"/>
-    <w:lsdException w:name="Grid Table 2 Accent 4" w:uiPriority="47"/>
-    <w:lsdException w:name="Grid Table 3 Accent 4" w:uiPriority="48"/>
-    <w:lsdException w:name="Grid Table 4 Accent 4" w:uiPriority="49"/>
-    <w:lsdException w:name="Grid Table 5 Dark Accent 4" w:uiPriority="50"/>
-    <w:lsdException w:name="Grid Table 6 Colorful Accent 4" w:uiPriority="51"/>
-    <w:lsdException w:name="Grid Table 7 Colorful Accent 4" w:uiPriority="52"/>
-    <w:lsdException w:name="Grid Table 1 Light Accent 5" w:uiPriority="46"/>
-    <w:lsdException w:name="Grid Table 2 Accent 5" w:uiPriority="47"/>
-    <w:lsdException w:name="Grid Table 3 Accent 5" w:uiPriority="48"/>
-    <w:lsdException w:name="Grid Table 4 Accent 5" w:uiPriority="49"/>
-    <w:lsdException w:name="Grid Table 5 Dark Accent 5" w:uiPriority="50"/>
-    <w:lsdException w:name="Grid Table 6 Colorful Accent 5" w:uiPriority="51"/>
-    <w:lsdException w:name="Grid Table 7 Colorful Accent 5" w:uiPriority="52"/>
-    <w:lsdException w:name="Grid Table 1 Light Accent 6" w:uiPriority="46"/>
-    <w:lsdException w:name="Grid Table 2 Accent 6" w:uiPriority="47"/>
-    <w:lsdException w:name="Grid Table 3 Accent 6" w:uiPriority="48"/>
-    <w:lsdException w:name="Grid Table 4 Accent 6" w:uiPriority="49"/>
-    <w:lsdException w:name="Grid Table 5 Dark Accent 6" w:uiPriority="50"/>
-    <w:lsdException w:name="Grid Table 6 Colorful Accent 6" w:uiPriority="51"/>
-    <w:lsdException w:name="Grid Table 7 Colorful Accent 6" w:uiPriority="52"/>
-    <w:lsdException w:name="List Table 1 Light" w:uiPriority="46"/>
-    <w:lsdException w:name="List Table 2" w:uiPriority="47"/>
-    <w:lsdException w:name="List Table 3" w:uiPriority="48"/>
-    <w:lsdException w:name="List Table 4" w:uiPriority="49"/>
-    <w:lsdException w:name="List Table 5 Dark" w:uiPriority="50"/>
-    <w:lsdException w:name="List Table 6 Colorful" w:uiPriority="51"/>
-    <w:lsdException w:name="List Table 7 Colorful" w:uiPriority="52"/>
-    <w:lsdException w:name="List Table 1 Light Accent 1" w:uiPriority="46"/>
-    <w:lsdException w:name="List Table 2 Accent 1" w:uiPriority="47"/>
-    <w:lsdException w:name="List Table 3 Accent 1" w:uiPriority="48"/>
-    <w:lsdException w:name="List Table 4 Accent 1" w:uiPriority="49"/>
-    <w:lsdException w:name="List Table 5 Dark Accent 1" w:uiPriority="50"/>
-    <w:lsdException w:name="List Table 6 Colorful Accent 1" w:uiPriority="51"/>
-    <w:lsdException w:name="List Table 7 Colorful Accent 1" w:uiPriority="52"/>
-    <w:lsdException w:name="List Table 1 Light Accent 2" w:uiPriority="46"/>
-    <w:lsdException w:name="List Table 2 Accent 2" w:uiPriority="47"/>
-    <w:lsdException w:name="List Table 3 Accent 2" w:uiPriority="48"/>
-    <w:lsdException w:name="List Table 4 Accent 2" w:uiPriority="49"/>
-    <w:lsdException w:name="List Table 5 Dark Accent 2" w:uiPriority="50"/>
-    <w:lsdException w:name="List Table 6 Colorful Accent 2" w:uiPriority="51"/>
-    <w:lsdException w:name="List Table 7 Colorful Accent 2" w:uiPriority="52"/>
-    <w:lsdException w:name="List Table 1 Light Accent 3" w:uiPriority="46"/>
-    <w:lsdException w:name="List Table 2 Accent 3" w:uiPriority="47"/>
-    <w:lsdException w:name="List Table 3 Accent 3" w:uiPriority="48"/>
-    <w:lsdException w:name="List Table 4 Accent 3" w:uiPriority="49"/>
-    <w:lsdException w:name="List Table 5 Dark Accent 3" w:uiPriority="50"/>
-    <w:lsdException w:name="List Table 6 Colorful Accent 3" w:uiPriority="51"/>
-    <w:lsdException w:name="List Table 7 Colorful Accent 3" w:uiPriority="52"/>
-    <w:lsdException w:name="List Table 1 Light Accent 4" w:uiPriority="46"/>
-    <w:lsdException w:name="List Table 2 Accent 4" w:uiPriority="47"/>
-    <w:lsdException w:name="List Table 3 Accent 4" w:uiPriority="48"/>
-    <w:lsdException w:name="List Table 4 Accent 4" w:uiPriority="49"/>
-    <w:lsdException w:name="List Table 5 Dark Accent 4" w:uiPriority="50"/>
-    <w:lsdException w:name="List Table 6 Colorful Accent 4" w:uiPriority="51"/>
-    <w:lsdException w:name="List Table 7 Colorful Accent 4" w:uiPriority="52"/>
-    <w:lsdException w:name="List Table 1 Light Accent 5" w:uiPriority="46"/>
-    <w:lsdException w:name="List Table 2 Accent 5" w:uiPriority="47"/>
-    <w:lsdException w:name="List Table 3 Accent 5" w:uiPriority="48"/>
-    <w:lsdException w:name="List Table 4 Accent 5" w:uiPriority="49"/>
-    <w:lsdException w:name="List Table 5 Dark Accent 5" w:uiPriority="50"/>
-    <w:lsdException w:name="List Table 6 Colorful Accent 5" w:uiPriority="51"/>
-    <w:lsdException w:name="List Table 7 Colorful Accent 5" w:uiPriority="52"/>
-    <w:lsdException w:name="List Table 1 Light Accent 6" w:uiPriority="46"/>
-    <w:lsdException w:name="List Table 2 Accent 6" w:uiPriority="47"/>
-    <w:lsdException w:name="List Table 3 Accent 6" w:uiPriority="48"/>
-    <w:lsdException w:name="List Table 4 Accent 6" w:uiPriority="49"/>
-    <w:lsdException w:name="List Table 5 Dark Accent 6" w:uiPriority="50"/>
-    <w:lsdException w:name="List Table 6 Colorful Accent 6" w:uiPriority="51"/>
-    <w:lsdException w:name="List Table 7 Colorful Accent 6" w:uiPriority="52"/>
+  <w:latentStyles w:defLockedState="0" w:defUIPriority="99" w:defSemiHidden="1" w:defUnhideWhenUsed="1" w:defQFormat="0" w:count="267">
+    <w:lsdException w:name="Normal" w:semiHidden="0" w:uiPriority="0" w:unhideWhenUsed="0" w:qFormat="1"/>
+    <w:lsdException w:name="heading 1" w:semiHidden="0" w:uiPriority="9" w:unhideWhenUsed="0" w:qFormat="1"/>
+    <w:lsdException w:name="heading 2" w:uiPriority="9" w:qFormat="1"/>
+    <w:lsdException w:name="heading 3" w:uiPriority="9" w:qFormat="1"/>
+    <w:lsdException w:name="heading 4" w:uiPriority="9" w:qFormat="1"/>
+    <w:lsdException w:name="heading 5" w:uiPriority="9" w:qFormat="1"/>
+    <w:lsdException w:name="heading 6" w:uiPriority="9" w:qFormat="1"/>
+    <w:lsdException w:name="heading 7" w:uiPriority="9" w:qFormat="1"/>
+    <w:lsdException w:name="heading 8" w:uiPriority="9" w:qFormat="1"/>
+    <w:lsdException w:name="heading 9" w:uiPriority="9" w:qFormat="1"/>
+    <w:lsdException w:name="toc 1" w:uiPriority="39"/>
+    <w:lsdException w:name="toc 2" w:uiPriority="39"/>
+    <w:lsdException w:name="toc 3" w:uiPriority="39"/>
+    <w:lsdException w:name="toc 4" w:uiPriority="39"/>
+    <w:lsdException w:name="toc 5" w:uiPriority="39"/>
+    <w:lsdException w:name="toc 6" w:uiPriority="39"/>
+    <w:lsdException w:name="toc 7" w:uiPriority="39"/>
+    <w:lsdException w:name="toc 8" w:uiPriority="39"/>
+    <w:lsdException w:name="toc 9" w:uiPriority="39"/>
+    <w:lsdException w:name="caption" w:uiPriority="35" w:qFormat="1"/>
+    <w:lsdException w:name="Title" w:semiHidden="0" w:uiPriority="10" w:unhideWhenUsed="0" w:qFormat="1"/>
+    <w:lsdException w:name="Default Paragraph Font" w:uiPriority="1"/>
+    <w:lsdException w:name="Subtitle" w:semiHidden="0" w:uiPriority="11" w:unhideWhenUsed="0" w:qFormat="1"/>
+    <w:lsdException w:name="Strong" w:semiHidden="0" w:uiPriority="22" w:unhideWhenUsed="0" w:qFormat="1"/>
+    <w:lsdException w:name="Emphasis" w:semiHidden="0" w:uiPriority="20" w:unhideWhenUsed="0" w:qFormat="1"/>
+    <w:lsdException w:name="Table Grid" w:semiHidden="0" w:uiPriority="59" w:unhideWhenUsed="0"/>
+    <w:lsdException w:name="Placeholder Text" w:unhideWhenUsed="0"/>
+    <w:lsdException w:name="No Spacing" w:semiHidden="0" w:uiPriority="1" w:unhideWhenUsed="0" w:qFormat="1"/>
+    <w:lsdException w:name="Light Shading" w:semiHidden="0" w:uiPriority="60" w:unhideWhenUsed="0"/>
+    <w:lsdException w:name="Light List" w:semiHidden="0" w:uiPriority="61" w:unhideWhenUsed="0"/>
+    <w:lsdException w:name="Light Grid" w:semiHidden="0" w:uiPriority="62" w:unhideWhenUsed="0"/>
+    <w:lsdException w:name="Medium Shading 1" w:semiHidden="0" w:uiPriority="63" w:unhideWhenUsed="0"/>
+    <w:lsdException w:name="Medium Shading 2" w:semiHidden="0" w:uiPriority="64" w:unhideWhenUsed="0"/>
+    <w:lsdException w:name="Medium List 1" w:semiHidden="0" w:uiPriority="65" w:unhideWhenUsed="0"/>
+    <w:lsdException w:name="Medium List 2" w:semiHidden="0" w:uiPriority="66" w:unhideWhenUsed="0"/>
+    <w:lsdException w:name="Medium Grid 1" w:semiHidden="0" w:uiPriority="67" w:unhideWhenUsed="0"/>
+    <w:lsdException w:name="Medium Grid 2" w:semiHidden="0" w:uiPriority="68" w:unhideWhenUsed="0"/>
+    <w:lsdException w:name="Medium Grid 3" w:semiHidden="0" w:uiPriority="69" w:unhideWhenUsed="0"/>
+    <w:lsdException w:name="Dark List" w:semiHidden="0" w:uiPriority="70" w:unhideWhenUsed="0"/>
+    <w:lsdException w:name="Colorful Shading" w:semiHidden="0" w:uiPriority="71" w:unhideWhenUsed="0"/>
+    <w:lsdException w:name="Colorful List" w:semiHidden="0" w:uiPriority="72" w:unhideWhenUsed="0"/>
+    <w:lsdException w:name="Colorful Grid" w:semiHidden="0" w:uiPriority="73" w:unhideWhenUsed="0"/>
+    <w:lsdException w:name="Light Shading Accent 1" w:semiHidden="0" w:uiPriority="60" w:unhideWhenUsed="0"/>
+    <w:lsdException w:name="Light List Accent 1" w:semiHidden="0" w:uiPriority="61" w:unhideWhenUsed="0"/>
+    <w:lsdException w:name="Light Grid Accent 1" w:semiHidden="0" w:uiPriority="62" w:unhideWhenUsed="0"/>
+    <w:lsdException w:name="Medium Shading 1 Accent 1" w:semiHidden="0" w:uiPriority="63" w:unhideWhenUsed="0"/>
+    <w:lsdException w:name="Medium Shading 2 Accent 1" w:semiHidden="0" w:uiPriority="64" w:unhideWhenUsed="0"/>
+    <w:lsdException w:name="Medium List 1 Accent 1" w:semiHidden="0" w:uiPriority="65" w:unhideWhenUsed="0"/>
+    <w:lsdException w:name="Revision" w:unhideWhenUsed="0"/>
+    <w:lsdException w:name="List Paragraph" w:semiHidden="0" w:uiPriority="34" w:unhideWhenUsed="0" w:qFormat="1"/>
+    <w:lsdException w:name="Quote" w:semiHidden="0" w:uiPriority="29" w:unhideWhenUsed="0" w:qFormat="1"/>
+    <w:lsdException w:name="Intense Quote" w:semiHidden="0" w:uiPriority="30" w:unhideWhenUsed="0" w:qFormat="1"/>
+    <w:lsdException w:name="Medium List 2 Accent 1" w:semiHidden="0" w:uiPriority="66" w:unhideWhenUsed="0"/>
+    <w:lsdException w:name="Medium Grid 1 Accent 1" w:semiHidden="0" w:uiPriority="67" w:unhideWhenUsed="0"/>
+    <w:lsdException w:name="Medium Grid 2 Accent 1" w:semiHidden="0" w:uiPriority="68" w:unhideWhenUsed="0"/>
+    <w:lsdException w:name="Medium Grid 3 Accent 1" w:semiHidden="0" w:uiPriority="69" w:unhideWhenUsed="0"/>
+    <w:lsdException w:name="Dark List Accent 1" w:semiHidden="0" w:uiPriority="70" w:unhideWhenUsed="0"/>
+    <w:lsdException w:name="Colorful Shading Accent 1" w:semiHidden="0" w:uiPriority="71" w:unhideWhenUsed="0"/>
+    <w:lsdException w:name="Colorful List Accent 1" w:semiHidden="0" w:uiPriority="72" w:unhideWhenUsed="0"/>
+    <w:lsdException w:name="Colorful Grid Accent 1" w:semiHidden="0" w:uiPriority="73" w:unhideWhenUsed="0"/>
+    <w:lsdException w:name="Light Shading Accent 2" w:semiHidden="0" w:uiPriority="60" w:unhideWhenUsed="0"/>
+    <w:lsdException w:name="Light List Accent 2" w:semiHidden="0" w:uiPriority="61" w:unhideWhenUsed="0"/>
+    <w:lsdException w:name="Light Grid Accent 2" w:semiHidden="0" w:uiPriority="62" w:unhideWhenUsed="0"/>
+    <w:lsdException w:name="Medium Shading 1 Accent 2" w:semiHidden="0" w:uiPriority="63" w:unhideWhenUsed="0"/>
+    <w:lsdException w:name="Medium Shading 2 Accent 2" w:semiHidden="0" w:uiPriority="64" w:unhideWhenUsed="0"/>
+    <w:lsdException w:name="Medium List 1 Accent 2" w:semiHidden="0" w:uiPriority="65" w:unhideWhenUsed="0"/>
+    <w:lsdException w:name="Medium List 2 Accent 2" w:semiHidden="0" w:uiPriority="66" w:unhideWhenUsed="0"/>
+    <w:lsdException w:name="Medium Grid 1 Accent 2" w:semiHidden="0" w:uiPriority="67" w:unhideWhenUsed="0"/>
+    <w:lsdException w:name="Medium Grid 2 Accent 2" w:semiHidden="0" w:uiPriority="68" w:unhideWhenUsed="0"/>
+    <w:lsdException w:name="Medium Grid 3 Accent 2" w:semiHidden="0" w:uiPriority="69" w:unhideWhenUsed="0"/>
+    <w:lsdException w:name="Dark List Accent 2" w:semiHidden="0" w:uiPriority="70" w:unhideWhenUsed="0"/>
+    <w:lsdException w:name="Colorful Shading Accent 2" w:semiHidden="0" w:uiPriority="71" w:unhideWhenUsed="0"/>
+    <w:lsdException w:name="Colorful List Accent 2" w:semiHidden="0" w:uiPriority="72" w:unhideWhenUsed="0"/>
+    <w:lsdException w:name="Colorful Grid Accent 2" w:semiHidden="0" w:uiPriority="73" w:unhideWhenUsed="0"/>
+    <w:lsdException w:name="Light Shading Accent 3" w:semiHidden="0" w:uiPriority="60" w:unhideWhenUsed="0"/>
+    <w:lsdException w:name="Light List Accent 3" w:semiHidden="0" w:uiPriority="61" w:unhideWhenUsed="0"/>
+    <w:lsdException w:name="Light Grid Accent 3" w:semiHidden="0" w:uiPriority="62" w:unhideWhenUsed="0"/>
+    <w:lsdException w:name="Medium Shading 1 Accent 3" w:semiHidden="0" w:uiPriority="63" w:unhideWhenUsed="0"/>
+    <w:lsdException w:name="Medium Shading 2 Accent 3" w:semiHidden="0" w:uiPriority="64" w:unhideWhenUsed="0"/>
+    <w:lsdException w:name="Medium List 1 Accent 3" w:semiHidden="0" w:uiPriority="65" w:unhideWhenUsed="0"/>
+    <w:lsdException w:name="Medium List 2 Accent 3" w:semiHidden="0" w:uiPriority="66" w:unhideWhenUsed="0"/>
+    <w:lsdException w:name="Medium Grid 1 Accent 3" w:semiHidden="0" w:uiPriority="67" w:unhideWhenUsed="0"/>
+    <w:lsdException w:name="Medium Grid 2 Accent 3" w:semiHidden="0" w:uiPriority="68" w:unhideWhenUsed="0"/>
+    <w:lsdException w:name="Medium Grid 3 Accent 3" w:semiHidden="0" w:uiPriority="69" w:unhideWhenUsed="0"/>
+    <w:lsdException w:name="Dark List Accent 3" w:semiHidden="0" w:uiPriority="70" w:unhideWhenUsed="0"/>
+    <w:lsdException w:name="Colorful Shading Accent 3" w:semiHidden="0" w:uiPriority="71" w:unhideWhenUsed="0"/>
+    <w:lsdException w:name="Colorful List Accent 3" w:semiHidden="0" w:uiPriority="72" w:unhideWhenUsed="0"/>
+    <w:lsdException w:name="Colorful Grid Accent 3" w:semiHidden="0" w:uiPriority="73" w:unhideWhenUsed="0"/>
+    <w:lsdException w:name="Light Shading Accent 4" w:semiHidden="0" w:uiPriority="60" w:unhideWhenUsed="0"/>
+    <w:lsdException w:name="Light List Accent 4" w:semiHidden="0" w:uiPriority="61" w:unhideWhenUsed="0"/>
+    <w:lsdException w:name="Light Grid Accent 4" w:semiHidden="0" w:uiPriority="62" w:unhideWhenUsed="0"/>
+    <w:lsdException w:name="Medium Shading 1 Accent 4" w:semiHidden="0" w:uiPriority="63" w:unhideWhenUsed="0"/>
+    <w:lsdException w:name="Medium Shading 2 Accent 4" w:semiHidden="0" w:uiPriority="64" w:unhideWhenUsed="0"/>
+    <w:lsdException w:name="Medium List 1 Accent 4" w:semiHidden="0" w:uiPriority="65" w:unhideWhenUsed="0"/>
+    <w:lsdException w:name="Medium List 2 Accent 4" w:semiHidden="0" w:uiPriority="66" w:unhideWhenUsed="0"/>
+    <w:lsdException w:name="Medium Grid 1 Accent 4" w:semiHidden="0" w:uiPriority="67" w:unhideWhenUsed="0"/>
+    <w:lsdException w:name="Medium Grid 2 Accent 4" w:semiHidden="0" w:uiPriority="68" w:unhideWhenUsed="0"/>
+    <w:lsdException w:name="Medium Grid 3 Accent 4" w:semiHidden="0" w:uiPriority="69" w:unhideWhenUsed="0"/>
+    <w:lsdException w:name="Dark List Accent 4" w:semiHidden="0" w:uiPriority="70" w:unhideWhenUsed="0"/>
+    <w:lsdException w:name="Colorful Shading Accent 4" w:semiHidden="0" w:uiPriority="71" w:unhideWhenUsed="0"/>
+    <w:lsdException w:name="Colorful List Accent 4" w:semiHidden="0" w:uiPriority="72" w:unhideWhenUsed="0"/>
+    <w:lsdException w:name="Colorful Grid Accent 4" w:semiHidden="0" w:uiPriority="73" w:unhideWhenUsed="0"/>
+    <w:lsdException w:name="Light Shading Accent 5" w:semiHidden="0" w:uiPriority="60" w:unhideWhenUsed="0"/>
+    <w:lsdException w:name="Light List Accent 5" w:semiHidden="0" w:uiPriority="61" w:unhideWhenUsed="0"/>
+    <w:lsdException w:name="Light Grid Accent 5" w:semiHidden="0" w:uiPriority="62" w:unhideWhenUsed="0"/>
+    <w:lsdException w:name="Medium Shading 1 Accent 5" w:semiHidden="0" w:uiPriority="63" w:unhideWhenUsed="0"/>
+    <w:lsdException w:name="Medium Shading 2 Accent 5" w:semiHidden="0" w:uiPriority="64" w:unhideWhenUsed="0"/>
+    <w:lsdException w:name="Medium List 1 Accent 5" w:semiHidden="0" w:uiPriority="65" w:unhideWhenUsed="0"/>
+    <w:lsdException w:name="Medium List 2 Accent 5" w:semiHidden="0" w:uiPriority="66" w:unhideWhenUsed="0"/>
+    <w:lsdException w:name="Medium Grid 1 Accent 5" w:semiHidden="0" w:uiPriority="67" w:unhideWhenUsed="0"/>
+    <w:lsdException w:name="Medium Grid 2 Accent 5" w:semiHidden="0" w:uiPriority="68" w:unhideWhenUsed="0"/>
+    <w:lsdException w:name="Medium Grid 3 Accent 5" w:semiHidden="0" w:uiPriority="69" w:unhideWhenUsed="0"/>
+    <w:lsdException w:name="Dark List Accent 5" w:semiHidden="0" w:uiPriority="70" w:unhideWhenUsed="0"/>
+    <w:lsdException w:name="Colorful Shading Accent 5" w:semiHidden="0" w:uiPriority="71" w:unhideWhenUsed="0"/>
+    <w:lsdException w:name="Colorful List Accent 5" w:semiHidden="0" w:uiPriority="72" w:unhideWhenUsed="0"/>
+    <w:lsdException w:name="Colorful Grid Accent 5" w:semiHidden="0" w:uiPriority="73" w:unhideWhenUsed="0"/>
+    <w:lsdException w:name="Light Shading Accent 6" w:semiHidden="0" w:uiPriority="60" w:unhideWhenUsed="0"/>
+    <w:lsdException w:name="Light List Accent 6" w:semiHidden="0" w:uiPriority="61" w:unhideWhenUsed="0"/>
+    <w:lsdException w:name="Light Grid Accent 6" w:semiHidden="0" w:uiPriority="62" w:unhideWhenUsed="0"/>
+    <w:lsdException w:name="Medium Shading 1 Accent 6" w:semiHidden="0" w:uiPriority="63" w:unhideWhenUsed="0"/>
+    <w:lsdException w:name="Medium Shading 2 Accent 6" w:semiHidden="0" w:uiPriority="64" w:unhideWhenUsed="0"/>
+    <w:lsdException w:name="Medium List 1 Accent 6" w:semiHidden="0" w:uiPriority="65" w:unhideWhenUsed="0"/>
+    <w:lsdException w:name="Medium List 2 Accent 6" w:semiHidden="0" w:uiPriority="66" w:unhideWhenUsed="0"/>
+    <w:lsdException w:name="Medium Grid 1 Accent 6" w:semiHidden="0" w:uiPriority="67" w:unhideWhenUsed="0"/>
+    <w:lsdException w:name="Medium Grid 2 Accent 6" w:semiHidden="0" w:uiPriority="68" w:unhideWhenUsed="0"/>
+    <w:lsdException w:name="Medium Grid 3 Accent 6" w:semiHidden="0" w:uiPriority="69" w:unhideWhenUsed="0"/>
+    <w:lsdException w:name="Dark List Accent 6" w:semiHidden="0" w:uiPriority="70" w:unhideWhenUsed="0"/>
+    <w:lsdException w:name="Colorful Shading Accent 6" w:semiHidden="0" w:uiPriority="71" w:unhideWhenUsed="0"/>
+    <w:lsdException w:name="Colorful List Accent 6" w:semiHidden="0" w:uiPriority="72" w:unhideWhenUsed="0"/>
+    <w:lsdException w:name="Colorful Grid Accent 6" w:semiHidden="0" w:uiPriority="73" w:unhideWhenUsed="0"/>
+    <w:lsdException w:name="Subtle Emphasis" w:semiHidden="0" w:uiPriority="19" w:unhideWhenUsed="0" w:qFormat="1"/>
+    <w:lsdException w:name="Intense Emphasis" w:semiHidden="0" w:uiPriority="21" w:unhideWhenUsed="0" w:qFormat="1"/>
+    <w:lsdException w:name="Subtle Reference" w:semiHidden="0" w:uiPriority="31" w:unhideWhenUsed="0" w:qFormat="1"/>
+    <w:lsdException w:name="Intense Reference" w:semiHidden="0" w:uiPriority="32" w:unhideWhenUsed="0" w:qFormat="1"/>
+    <w:lsdException w:name="Book Title" w:semiHidden="0" w:uiPriority="33" w:unhideWhenUsed="0" w:qFormat="1"/>
+    <w:lsdException w:name="Bibliography" w:uiPriority="37"/>
+    <w:lsdException w:name="TOC Heading" w:uiPriority="39" w:qFormat="1"/>
   </w:latentStyles>
   <w:style w:type="paragraph" w:default="1" w:styleId="a">
     <w:name w:val="Normal"/>
@@ -1471,6 +1324,389 @@
       <w:szCs w:val="32"/>
     </w:rPr>
   </w:style>
+  <w:style w:type="paragraph" w:styleId="a4">
+    <w:name w:val="header"/>
+    <w:basedOn w:val="a"/>
+    <w:link w:val="Char0"/>
+    <w:uiPriority w:val="99"/>
+    <w:unhideWhenUsed/>
+    <w:rsid w:val="00C57E3A"/>
+    <w:pPr>
+      <w:pBdr>
+        <w:bottom w:val="single" w:sz="6" w:space="1" w:color="auto"/>
+      </w:pBdr>
+      <w:tabs>
+        <w:tab w:val="center" w:pos="4153"/>
+        <w:tab w:val="right" w:pos="8306"/>
+      </w:tabs>
+      <w:snapToGrid w:val="0"/>
+      <w:jc w:val="center"/>
+    </w:pPr>
+    <w:rPr>
+      <w:sz w:val="18"/>
+      <w:szCs w:val="18"/>
+    </w:rPr>
+  </w:style>
+  <w:style w:type="character" w:customStyle="1" w:styleId="Char0">
+    <w:name w:val="页眉 Char"/>
+    <w:basedOn w:val="a0"/>
+    <w:link w:val="a4"/>
+    <w:uiPriority w:val="99"/>
+    <w:rsid w:val="00C57E3A"/>
+    <w:rPr>
+      <w:sz w:val="18"/>
+      <w:szCs w:val="18"/>
+    </w:rPr>
+  </w:style>
+  <w:style w:type="paragraph" w:styleId="a5">
+    <w:name w:val="footer"/>
+    <w:basedOn w:val="a"/>
+    <w:link w:val="Char1"/>
+    <w:uiPriority w:val="99"/>
+    <w:unhideWhenUsed/>
+    <w:rsid w:val="00C57E3A"/>
+    <w:pPr>
+      <w:tabs>
+        <w:tab w:val="center" w:pos="4153"/>
+        <w:tab w:val="right" w:pos="8306"/>
+      </w:tabs>
+      <w:snapToGrid w:val="0"/>
+      <w:jc w:val="left"/>
+    </w:pPr>
+    <w:rPr>
+      <w:sz w:val="18"/>
+      <w:szCs w:val="18"/>
+    </w:rPr>
+  </w:style>
+  <w:style w:type="character" w:customStyle="1" w:styleId="Char1">
+    <w:name w:val="页脚 Char"/>
+    <w:basedOn w:val="a0"/>
+    <w:link w:val="a5"/>
+    <w:uiPriority w:val="99"/>
+    <w:rsid w:val="00C57E3A"/>
+    <w:rPr>
+      <w:sz w:val="18"/>
+      <w:szCs w:val="18"/>
+    </w:rPr>
+  </w:style>
+</w:styles>
+</file>
+
+<file path=word/stylesWithEffects.xml><?xml version="1.0" encoding="utf-8"?>
+<w:styles xmlns:wpc="http://schemas.microsoft.com/office/word/2010/wordprocessingCanvas" xmlns:mc="http://schemas.openxmlformats.org/markup-compatibility/2006" xmlns:o="urn:schemas-microsoft-com:office:office" xmlns:r="http://schemas.openxmlformats.org/officeDocument/2006/relationships" xmlns:m="http://schemas.openxmlformats.org/officeDocument/2006/math" xmlns:v="urn:schemas-microsoft-com:vml" xmlns:wp14="http://schemas.microsoft.com/office/word/2010/wordprocessingDrawing" xmlns:wp="http://schemas.openxmlformats.org/drawingml/2006/wordprocessingDrawing" xmlns:w10="urn:schemas-microsoft-com:office:word" xmlns:w="http://schemas.openxmlformats.org/wordprocessingml/2006/main" xmlns:w14="http://schemas.microsoft.com/office/word/2010/wordml" xmlns:wpg="http://schemas.microsoft.com/office/word/2010/wordprocessingGroup" xmlns:wpi="http://schemas.microsoft.com/office/word/2010/wordprocessingInk" xmlns:wne="http://schemas.microsoft.com/office/word/2006/wordml" xmlns:wps="http://schemas.microsoft.com/office/word/2010/wordprocessingShape" mc:Ignorable="w14 wp14">
+  <w:docDefaults>
+    <w:rPrDefault>
+      <w:rPr>
+        <w:rFonts w:asciiTheme="minorHAnsi" w:eastAsiaTheme="minorEastAsia" w:hAnsiTheme="minorHAnsi" w:cstheme="minorBidi"/>
+        <w:kern w:val="2"/>
+        <w:sz w:val="21"/>
+        <w:szCs w:val="22"/>
+        <w:lang w:val="en-US" w:eastAsia="zh-CN" w:bidi="ar-SA"/>
+      </w:rPr>
+    </w:rPrDefault>
+    <w:pPrDefault/>
+  </w:docDefaults>
+  <w:latentStyles w:defLockedState="0" w:defUIPriority="99" w:defSemiHidden="1" w:defUnhideWhenUsed="1" w:defQFormat="0" w:count="267">
+    <w:lsdException w:name="Normal" w:semiHidden="0" w:uiPriority="0" w:unhideWhenUsed="0" w:qFormat="1"/>
+    <w:lsdException w:name="heading 1" w:semiHidden="0" w:uiPriority="9" w:unhideWhenUsed="0" w:qFormat="1"/>
+    <w:lsdException w:name="heading 2" w:uiPriority="9" w:qFormat="1"/>
+    <w:lsdException w:name="heading 3" w:uiPriority="9" w:qFormat="1"/>
+    <w:lsdException w:name="heading 4" w:uiPriority="9" w:qFormat="1"/>
+    <w:lsdException w:name="heading 5" w:uiPriority="9" w:qFormat="1"/>
+    <w:lsdException w:name="heading 6" w:uiPriority="9" w:qFormat="1"/>
+    <w:lsdException w:name="heading 7" w:uiPriority="9" w:qFormat="1"/>
+    <w:lsdException w:name="heading 8" w:uiPriority="9" w:qFormat="1"/>
+    <w:lsdException w:name="heading 9" w:uiPriority="9" w:qFormat="1"/>
+    <w:lsdException w:name="toc 1" w:uiPriority="39"/>
+    <w:lsdException w:name="toc 2" w:uiPriority="39"/>
+    <w:lsdException w:name="toc 3" w:uiPriority="39"/>
+    <w:lsdException w:name="toc 4" w:uiPriority="39"/>
+    <w:lsdException w:name="toc 5" w:uiPriority="39"/>
+    <w:lsdException w:name="toc 6" w:uiPriority="39"/>
+    <w:lsdException w:name="toc 7" w:uiPriority="39"/>
+    <w:lsdException w:name="toc 8" w:uiPriority="39"/>
+    <w:lsdException w:name="toc 9" w:uiPriority="39"/>
+    <w:lsdException w:name="caption" w:uiPriority="35" w:qFormat="1"/>
+    <w:lsdException w:name="Title" w:semiHidden="0" w:uiPriority="10" w:unhideWhenUsed="0" w:qFormat="1"/>
+    <w:lsdException w:name="Default Paragraph Font" w:uiPriority="1"/>
+    <w:lsdException w:name="Subtitle" w:semiHidden="0" w:uiPriority="11" w:unhideWhenUsed="0" w:qFormat="1"/>
+    <w:lsdException w:name="Strong" w:semiHidden="0" w:uiPriority="22" w:unhideWhenUsed="0" w:qFormat="1"/>
+    <w:lsdException w:name="Emphasis" w:semiHidden="0" w:uiPriority="20" w:unhideWhenUsed="0" w:qFormat="1"/>
+    <w:lsdException w:name="Table Grid" w:semiHidden="0" w:uiPriority="59" w:unhideWhenUsed="0"/>
+    <w:lsdException w:name="Placeholder Text" w:unhideWhenUsed="0"/>
+    <w:lsdException w:name="No Spacing" w:semiHidden="0" w:uiPriority="1" w:unhideWhenUsed="0" w:qFormat="1"/>
+    <w:lsdException w:name="Light Shading" w:semiHidden="0" w:uiPriority="60" w:unhideWhenUsed="0"/>
+    <w:lsdException w:name="Light List" w:semiHidden="0" w:uiPriority="61" w:unhideWhenUsed="0"/>
+    <w:lsdException w:name="Light Grid" w:semiHidden="0" w:uiPriority="62" w:unhideWhenUsed="0"/>
+    <w:lsdException w:name="Medium Shading 1" w:semiHidden="0" w:uiPriority="63" w:unhideWhenUsed="0"/>
+    <w:lsdException w:name="Medium Shading 2" w:semiHidden="0" w:uiPriority="64" w:unhideWhenUsed="0"/>
+    <w:lsdException w:name="Medium List 1" w:semiHidden="0" w:uiPriority="65" w:unhideWhenUsed="0"/>
+    <w:lsdException w:name="Medium List 2" w:semiHidden="0" w:uiPriority="66" w:unhideWhenUsed="0"/>
+    <w:lsdException w:name="Medium Grid 1" w:semiHidden="0" w:uiPriority="67" w:unhideWhenUsed="0"/>
+    <w:lsdException w:name="Medium Grid 2" w:semiHidden="0" w:uiPriority="68" w:unhideWhenUsed="0"/>
+    <w:lsdException w:name="Medium Grid 3" w:semiHidden="0" w:uiPriority="69" w:unhideWhenUsed="0"/>
+    <w:lsdException w:name="Dark List" w:semiHidden="0" w:uiPriority="70" w:unhideWhenUsed="0"/>
+    <w:lsdException w:name="Colorful Shading" w:semiHidden="0" w:uiPriority="71" w:unhideWhenUsed="0"/>
+    <w:lsdException w:name="Colorful List" w:semiHidden="0" w:uiPriority="72" w:unhideWhenUsed="0"/>
+    <w:lsdException w:name="Colorful Grid" w:semiHidden="0" w:uiPriority="73" w:unhideWhenUsed="0"/>
+    <w:lsdException w:name="Light Shading Accent 1" w:semiHidden="0" w:uiPriority="60" w:unhideWhenUsed="0"/>
+    <w:lsdException w:name="Light List Accent 1" w:semiHidden="0" w:uiPriority="61" w:unhideWhenUsed="0"/>
+    <w:lsdException w:name="Light Grid Accent 1" w:semiHidden="0" w:uiPriority="62" w:unhideWhenUsed="0"/>
+    <w:lsdException w:name="Medium Shading 1 Accent 1" w:semiHidden="0" w:uiPriority="63" w:unhideWhenUsed="0"/>
+    <w:lsdException w:name="Medium Shading 2 Accent 1" w:semiHidden="0" w:uiPriority="64" w:unhideWhenUsed="0"/>
+    <w:lsdException w:name="Medium List 1 Accent 1" w:semiHidden="0" w:uiPriority="65" w:unhideWhenUsed="0"/>
+    <w:lsdException w:name="Revision" w:unhideWhenUsed="0"/>
+    <w:lsdException w:name="List Paragraph" w:semiHidden="0" w:uiPriority="34" w:unhideWhenUsed="0" w:qFormat="1"/>
+    <w:lsdException w:name="Quote" w:semiHidden="0" w:uiPriority="29" w:unhideWhenUsed="0" w:qFormat="1"/>
+    <w:lsdException w:name="Intense Quote" w:semiHidden="0" w:uiPriority="30" w:unhideWhenUsed="0" w:qFormat="1"/>
+    <w:lsdException w:name="Medium List 2 Accent 1" w:semiHidden="0" w:uiPriority="66" w:unhideWhenUsed="0"/>
+    <w:lsdException w:name="Medium Grid 1 Accent 1" w:semiHidden="0" w:uiPriority="67" w:unhideWhenUsed="0"/>
+    <w:lsdException w:name="Medium Grid 2 Accent 1" w:semiHidden="0" w:uiPriority="68" w:unhideWhenUsed="0"/>
+    <w:lsdException w:name="Medium Grid 3 Accent 1" w:semiHidden="0" w:uiPriority="69" w:unhideWhenUsed="0"/>
+    <w:lsdException w:name="Dark List Accent 1" w:semiHidden="0" w:uiPriority="70" w:unhideWhenUsed="0"/>
+    <w:lsdException w:name="Colorful Shading Accent 1" w:semiHidden="0" w:uiPriority="71" w:unhideWhenUsed="0"/>
+    <w:lsdException w:name="Colorful List Accent 1" w:semiHidden="0" w:uiPriority="72" w:unhideWhenUsed="0"/>
+    <w:lsdException w:name="Colorful Grid Accent 1" w:semiHidden="0" w:uiPriority="73" w:unhideWhenUsed="0"/>
+    <w:lsdException w:name="Light Shading Accent 2" w:semiHidden="0" w:uiPriority="60" w:unhideWhenUsed="0"/>
+    <w:lsdException w:name="Light List Accent 2" w:semiHidden="0" w:uiPriority="61" w:unhideWhenUsed="0"/>
+    <w:lsdException w:name="Light Grid Accent 2" w:semiHidden="0" w:uiPriority="62" w:unhideWhenUsed="0"/>
+    <w:lsdException w:name="Medium Shading 1 Accent 2" w:semiHidden="0" w:uiPriority="63" w:unhideWhenUsed="0"/>
+    <w:lsdException w:name="Medium Shading 2 Accent 2" w:semiHidden="0" w:uiPriority="64" w:unhideWhenUsed="0"/>
+    <w:lsdException w:name="Medium List 1 Accent 2" w:semiHidden="0" w:uiPriority="65" w:unhideWhenUsed="0"/>
+    <w:lsdException w:name="Medium List 2 Accent 2" w:semiHidden="0" w:uiPriority="66" w:unhideWhenUsed="0"/>
+    <w:lsdException w:name="Medium Grid 1 Accent 2" w:semiHidden="0" w:uiPriority="67" w:unhideWhenUsed="0"/>
+    <w:lsdException w:name="Medium Grid 2 Accent 2" w:semiHidden="0" w:uiPriority="68" w:unhideWhenUsed="0"/>
+    <w:lsdException w:name="Medium Grid 3 Accent 2" w:semiHidden="0" w:uiPriority="69" w:unhideWhenUsed="0"/>
+    <w:lsdException w:name="Dark List Accent 2" w:semiHidden="0" w:uiPriority="70" w:unhideWhenUsed="0"/>
+    <w:lsdException w:name="Colorful Shading Accent 2" w:semiHidden="0" w:uiPriority="71" w:unhideWhenUsed="0"/>
+    <w:lsdException w:name="Colorful List Accent 2" w:semiHidden="0" w:uiPriority="72" w:unhideWhenUsed="0"/>
+    <w:lsdException w:name="Colorful Grid Accent 2" w:semiHidden="0" w:uiPriority="73" w:unhideWhenUsed="0"/>
+    <w:lsdException w:name="Light Shading Accent 3" w:semiHidden="0" w:uiPriority="60" w:unhideWhenUsed="0"/>
+    <w:lsdException w:name="Light List Accent 3" w:semiHidden="0" w:uiPriority="61" w:unhideWhenUsed="0"/>
+    <w:lsdException w:name="Light Grid Accent 3" w:semiHidden="0" w:uiPriority="62" w:unhideWhenUsed="0"/>
+    <w:lsdException w:name="Medium Shading 1 Accent 3" w:semiHidden="0" w:uiPriority="63" w:unhideWhenUsed="0"/>
+    <w:lsdException w:name="Medium Shading 2 Accent 3" w:semiHidden="0" w:uiPriority="64" w:unhideWhenUsed="0"/>
+    <w:lsdException w:name="Medium List 1 Accent 3" w:semiHidden="0" w:uiPriority="65" w:unhideWhenUsed="0"/>
+    <w:lsdException w:name="Medium List 2 Accent 3" w:semiHidden="0" w:uiPriority="66" w:unhideWhenUsed="0"/>
+    <w:lsdException w:name="Medium Grid 1 Accent 3" w:semiHidden="0" w:uiPriority="67" w:unhideWhenUsed="0"/>
+    <w:lsdException w:name="Medium Grid 2 Accent 3" w:semiHidden="0" w:uiPriority="68" w:unhideWhenUsed="0"/>
+    <w:lsdException w:name="Medium Grid 3 Accent 3" w:semiHidden="0" w:uiPriority="69" w:unhideWhenUsed="0"/>
+    <w:lsdException w:name="Dark List Accent 3" w:semiHidden="0" w:uiPriority="70" w:unhideWhenUsed="0"/>
+    <w:lsdException w:name="Colorful Shading Accent 3" w:semiHidden="0" w:uiPriority="71" w:unhideWhenUsed="0"/>
+    <w:lsdException w:name="Colorful List Accent 3" w:semiHidden="0" w:uiPriority="72" w:unhideWhenUsed="0"/>
+    <w:lsdException w:name="Colorful Grid Accent 3" w:semiHidden="0" w:uiPriority="73" w:unhideWhenUsed="0"/>
+    <w:lsdException w:name="Light Shading Accent 4" w:semiHidden="0" w:uiPriority="60" w:unhideWhenUsed="0"/>
+    <w:lsdException w:name="Light List Accent 4" w:semiHidden="0" w:uiPriority="61" w:unhideWhenUsed="0"/>
+    <w:lsdException w:name="Light Grid Accent 4" w:semiHidden="0" w:uiPriority="62" w:unhideWhenUsed="0"/>
+    <w:lsdException w:name="Medium Shading 1 Accent 4" w:semiHidden="0" w:uiPriority="63" w:unhideWhenUsed="0"/>
+    <w:lsdException w:name="Medium Shading 2 Accent 4" w:semiHidden="0" w:uiPriority="64" w:unhideWhenUsed="0"/>
+    <w:lsdException w:name="Medium List 1 Accent 4" w:semiHidden="0" w:uiPriority="65" w:unhideWhenUsed="0"/>
+    <w:lsdException w:name="Medium List 2 Accent 4" w:semiHidden="0" w:uiPriority="66" w:unhideWhenUsed="0"/>
+    <w:lsdException w:name="Medium Grid 1 Accent 4" w:semiHidden="0" w:uiPriority="67" w:unhideWhenUsed="0"/>
+    <w:lsdException w:name="Medium Grid 2 Accent 4" w:semiHidden="0" w:uiPriority="68" w:unhideWhenUsed="0"/>
+    <w:lsdException w:name="Medium Grid 3 Accent 4" w:semiHidden="0" w:uiPriority="69" w:unhideWhenUsed="0"/>
+    <w:lsdException w:name="Dark List Accent 4" w:semiHidden="0" w:uiPriority="70" w:unhideWhenUsed="0"/>
+    <w:lsdException w:name="Colorful Shading Accent 4" w:semiHidden="0" w:uiPriority="71" w:unhideWhenUsed="0"/>
+    <w:lsdException w:name="Colorful List Accent 4" w:semiHidden="0" w:uiPriority="72" w:unhideWhenUsed="0"/>
+    <w:lsdException w:name="Colorful Grid Accent 4" w:semiHidden="0" w:uiPriority="73" w:unhideWhenUsed="0"/>
+    <w:lsdException w:name="Light Shading Accent 5" w:semiHidden="0" w:uiPriority="60" w:unhideWhenUsed="0"/>
+    <w:lsdException w:name="Light List Accent 5" w:semiHidden="0" w:uiPriority="61" w:unhideWhenUsed="0"/>
+    <w:lsdException w:name="Light Grid Accent 5" w:semiHidden="0" w:uiPriority="62" w:unhideWhenUsed="0"/>
+    <w:lsdException w:name="Medium Shading 1 Accent 5" w:semiHidden="0" w:uiPriority="63" w:unhideWhenUsed="0"/>
+    <w:lsdException w:name="Medium Shading 2 Accent 5" w:semiHidden="0" w:uiPriority="64" w:unhideWhenUsed="0"/>
+    <w:lsdException w:name="Medium List 1 Accent 5" w:semiHidden="0" w:uiPriority="65" w:unhideWhenUsed="0"/>
+    <w:lsdException w:name="Medium List 2 Accent 5" w:semiHidden="0" w:uiPriority="66" w:unhideWhenUsed="0"/>
+    <w:lsdException w:name="Medium Grid 1 Accent 5" w:semiHidden="0" w:uiPriority="67" w:unhideWhenUsed="0"/>
+    <w:lsdException w:name="Medium Grid 2 Accent 5" w:semiHidden="0" w:uiPriority="68" w:unhideWhenUsed="0"/>
+    <w:lsdException w:name="Medium Grid 3 Accent 5" w:semiHidden="0" w:uiPriority="69" w:unhideWhenUsed="0"/>
+    <w:lsdException w:name="Dark List Accent 5" w:semiHidden="0" w:uiPriority="70" w:unhideWhenUsed="0"/>
+    <w:lsdException w:name="Colorful Shading Accent 5" w:semiHidden="0" w:uiPriority="71" w:unhideWhenUsed="0"/>
+    <w:lsdException w:name="Colorful List Accent 5" w:semiHidden="0" w:uiPriority="72" w:unhideWhenUsed="0"/>
+    <w:lsdException w:name="Colorful Grid Accent 5" w:semiHidden="0" w:uiPriority="73" w:unhideWhenUsed="0"/>
+    <w:lsdException w:name="Light Shading Accent 6" w:semiHidden="0" w:uiPriority="60" w:unhideWhenUsed="0"/>
+    <w:lsdException w:name="Light List Accent 6" w:semiHidden="0" w:uiPriority="61" w:unhideWhenUsed="0"/>
+    <w:lsdException w:name="Light Grid Accent 6" w:semiHidden="0" w:uiPriority="62" w:unhideWhenUsed="0"/>
+    <w:lsdException w:name="Medium Shading 1 Accent 6" w:semiHidden="0" w:uiPriority="63" w:unhideWhenUsed="0"/>
+    <w:lsdException w:name="Medium Shading 2 Accent 6" w:semiHidden="0" w:uiPriority="64" w:unhideWhenUsed="0"/>
+    <w:lsdException w:name="Medium List 1 Accent 6" w:semiHidden="0" w:uiPriority="65" w:unhideWhenUsed="0"/>
+    <w:lsdException w:name="Medium List 2 Accent 6" w:semiHidden="0" w:uiPriority="66" w:unhideWhenUsed="0"/>
+    <w:lsdException w:name="Medium Grid 1 Accent 6" w:semiHidden="0" w:uiPriority="67" w:unhideWhenUsed="0"/>
+    <w:lsdException w:name="Medium Grid 2 Accent 6" w:semiHidden="0" w:uiPriority="68" w:unhideWhenUsed="0"/>
+    <w:lsdException w:name="Medium Grid 3 Accent 6" w:semiHidden="0" w:uiPriority="69" w:unhideWhenUsed="0"/>
+    <w:lsdException w:name="Dark List Accent 6" w:semiHidden="0" w:uiPriority="70" w:unhideWhenUsed="0"/>
+    <w:lsdException w:name="Colorful Shading Accent 6" w:semiHidden="0" w:uiPriority="71" w:unhideWhenUsed="0"/>
+    <w:lsdException w:name="Colorful List Accent 6" w:semiHidden="0" w:uiPriority="72" w:unhideWhenUsed="0"/>
+    <w:lsdException w:name="Colorful Grid Accent 6" w:semiHidden="0" w:uiPriority="73" w:unhideWhenUsed="0"/>
+    <w:lsdException w:name="Subtle Emphasis" w:semiHidden="0" w:uiPriority="19" w:unhideWhenUsed="0" w:qFormat="1"/>
+    <w:lsdException w:name="Intense Emphasis" w:semiHidden="0" w:uiPriority="21" w:unhideWhenUsed="0" w:qFormat="1"/>
+    <w:lsdException w:name="Subtle Reference" w:semiHidden="0" w:uiPriority="31" w:unhideWhenUsed="0" w:qFormat="1"/>
+    <w:lsdException w:name="Intense Reference" w:semiHidden="0" w:uiPriority="32" w:unhideWhenUsed="0" w:qFormat="1"/>
+    <w:lsdException w:name="Book Title" w:semiHidden="0" w:uiPriority="33" w:unhideWhenUsed="0" w:qFormat="1"/>
+    <w:lsdException w:name="Bibliography" w:uiPriority="37"/>
+    <w:lsdException w:name="TOC Heading" w:uiPriority="39" w:qFormat="1"/>
+  </w:latentStyles>
+  <w:style w:type="paragraph" w:default="1" w:styleId="a">
+    <w:name w:val="Normal"/>
+    <w:qFormat/>
+    <w:pPr>
+      <w:widowControl w:val="0"/>
+      <w:jc w:val="both"/>
+    </w:pPr>
+  </w:style>
+  <w:style w:type="paragraph" w:styleId="2">
+    <w:name w:val="heading 2"/>
+    <w:basedOn w:val="a"/>
+    <w:next w:val="a"/>
+    <w:link w:val="2Char"/>
+    <w:uiPriority w:val="9"/>
+    <w:unhideWhenUsed/>
+    <w:qFormat/>
+    <w:rsid w:val="00A63CDD"/>
+    <w:pPr>
+      <w:keepNext/>
+      <w:keepLines/>
+      <w:spacing w:before="260" w:after="260" w:line="416" w:lineRule="auto"/>
+      <w:outlineLvl w:val="1"/>
+    </w:pPr>
+    <w:rPr>
+      <w:rFonts w:asciiTheme="majorHAnsi" w:eastAsiaTheme="majorEastAsia" w:hAnsiTheme="majorHAnsi" w:cstheme="majorBidi"/>
+      <w:b/>
+      <w:bCs/>
+      <w:sz w:val="32"/>
+      <w:szCs w:val="32"/>
+    </w:rPr>
+  </w:style>
+  <w:style w:type="character" w:default="1" w:styleId="a0">
+    <w:name w:val="Default Paragraph Font"/>
+    <w:uiPriority w:val="1"/>
+    <w:semiHidden/>
+    <w:unhideWhenUsed/>
+  </w:style>
+  <w:style w:type="table" w:default="1" w:styleId="a1">
+    <w:name w:val="Normal Table"/>
+    <w:uiPriority w:val="99"/>
+    <w:semiHidden/>
+    <w:unhideWhenUsed/>
+    <w:tblPr>
+      <w:tblInd w:w="0" w:type="dxa"/>
+      <w:tblCellMar>
+        <w:top w:w="0" w:type="dxa"/>
+        <w:left w:w="108" w:type="dxa"/>
+        <w:bottom w:w="0" w:type="dxa"/>
+        <w:right w:w="108" w:type="dxa"/>
+      </w:tblCellMar>
+    </w:tblPr>
+  </w:style>
+  <w:style w:type="numbering" w:default="1" w:styleId="a2">
+    <w:name w:val="No List"/>
+    <w:uiPriority w:val="99"/>
+    <w:semiHidden/>
+    <w:unhideWhenUsed/>
+  </w:style>
+  <w:style w:type="paragraph" w:styleId="a3">
+    <w:name w:val="Balloon Text"/>
+    <w:basedOn w:val="a"/>
+    <w:link w:val="Char"/>
+    <w:uiPriority w:val="99"/>
+    <w:semiHidden/>
+    <w:unhideWhenUsed/>
+    <w:rsid w:val="005D3927"/>
+    <w:rPr>
+      <w:sz w:val="18"/>
+      <w:szCs w:val="18"/>
+    </w:rPr>
+  </w:style>
+  <w:style w:type="character" w:customStyle="1" w:styleId="Char">
+    <w:name w:val="批注框文本 Char"/>
+    <w:basedOn w:val="a0"/>
+    <w:link w:val="a3"/>
+    <w:uiPriority w:val="99"/>
+    <w:semiHidden/>
+    <w:rsid w:val="005D3927"/>
+    <w:rPr>
+      <w:sz w:val="18"/>
+      <w:szCs w:val="18"/>
+    </w:rPr>
+  </w:style>
+  <w:style w:type="character" w:customStyle="1" w:styleId="2Char">
+    <w:name w:val="标题 2 Char"/>
+    <w:basedOn w:val="a0"/>
+    <w:link w:val="2"/>
+    <w:uiPriority w:val="9"/>
+    <w:rsid w:val="00A63CDD"/>
+    <w:rPr>
+      <w:rFonts w:asciiTheme="majorHAnsi" w:eastAsiaTheme="majorEastAsia" w:hAnsiTheme="majorHAnsi" w:cstheme="majorBidi"/>
+      <w:b/>
+      <w:bCs/>
+      <w:sz w:val="32"/>
+      <w:szCs w:val="32"/>
+    </w:rPr>
+  </w:style>
+  <w:style w:type="paragraph" w:styleId="a4">
+    <w:name w:val="header"/>
+    <w:basedOn w:val="a"/>
+    <w:link w:val="Char0"/>
+    <w:uiPriority w:val="99"/>
+    <w:unhideWhenUsed/>
+    <w:rsid w:val="00C57E3A"/>
+    <w:pPr>
+      <w:pBdr>
+        <w:bottom w:val="single" w:sz="6" w:space="1" w:color="auto"/>
+      </w:pBdr>
+      <w:tabs>
+        <w:tab w:val="center" w:pos="4153"/>
+        <w:tab w:val="right" w:pos="8306"/>
+      </w:tabs>
+      <w:snapToGrid w:val="0"/>
+      <w:jc w:val="center"/>
+    </w:pPr>
+    <w:rPr>
+      <w:sz w:val="18"/>
+      <w:szCs w:val="18"/>
+    </w:rPr>
+  </w:style>
+  <w:style w:type="character" w:customStyle="1" w:styleId="Char0">
+    <w:name w:val="页眉 Char"/>
+    <w:basedOn w:val="a0"/>
+    <w:link w:val="a4"/>
+    <w:uiPriority w:val="99"/>
+    <w:rsid w:val="00C57E3A"/>
+    <w:rPr>
+      <w:sz w:val="18"/>
+      <w:szCs w:val="18"/>
+    </w:rPr>
+  </w:style>
+  <w:style w:type="paragraph" w:styleId="a5">
+    <w:name w:val="footer"/>
+    <w:basedOn w:val="a"/>
+    <w:link w:val="Char1"/>
+    <w:uiPriority w:val="99"/>
+    <w:unhideWhenUsed/>
+    <w:rsid w:val="00C57E3A"/>
+    <w:pPr>
+      <w:tabs>
+        <w:tab w:val="center" w:pos="4153"/>
+        <w:tab w:val="right" w:pos="8306"/>
+      </w:tabs>
+      <w:snapToGrid w:val="0"/>
+      <w:jc w:val="left"/>
+    </w:pPr>
+    <w:rPr>
+      <w:sz w:val="18"/>
+      <w:szCs w:val="18"/>
+    </w:rPr>
+  </w:style>
+  <w:style w:type="character" w:customStyle="1" w:styleId="Char1">
+    <w:name w:val="页脚 Char"/>
+    <w:basedOn w:val="a0"/>
+    <w:link w:val="a5"/>
+    <w:uiPriority w:val="99"/>
+    <w:rsid w:val="00C57E3A"/>
+    <w:rPr>
+      <w:sz w:val="18"/>
+      <w:szCs w:val="18"/>
+    </w:rPr>
+  </w:style>
 </w:styles>
 </file>
 
@@ -1482,7 +1718,7 @@
         <a:sysClr val="windowText" lastClr="000000"/>
       </a:dk1>
       <a:lt1>
-        <a:sysClr val="window" lastClr="CCE8CF"/>
+        <a:sysClr val="window" lastClr="C7EDCC"/>
       </a:lt1>
       <a:dk2>
         <a:srgbClr val="1F497D"/>

</xml_diff>

<commit_message>
Create a full version document.
</commit_message>
<xml_diff>
--- a/Documents/Solution of OP4.docx
+++ b/Documents/Solution of OP4.docx
@@ -49,7 +49,7 @@
           <v:shape id="_x0000_i1025" type="#_x0000_t75" style="width:221.85pt;height:109.05pt" o:ole="">
             <v:imagedata r:id="rId7" o:title=""/>
           </v:shape>
-          <o:OLEObject Type="Embed" ProgID="Equation.DSMT4" ShapeID="_x0000_i1025" DrawAspect="Content" ObjectID="_1481996492" r:id="rId8"/>
+          <o:OLEObject Type="Embed" ProgID="Equation.DSMT4" ShapeID="_x0000_i1025" DrawAspect="Content" ObjectID="_1482041656" r:id="rId8"/>
         </w:object>
       </w:r>
     </w:p>
@@ -76,7 +76,7 @@
           <v:shape id="_x0000_i1026" type="#_x0000_t75" style="width:93.25pt;height:26.2pt" o:ole="">
             <v:imagedata r:id="rId9" o:title=""/>
           </v:shape>
-          <o:OLEObject Type="Embed" ProgID="Equation.DSMT4" ShapeID="_x0000_i1026" DrawAspect="Content" ObjectID="_1481996493" r:id="rId10"/>
+          <o:OLEObject Type="Embed" ProgID="Equation.DSMT4" ShapeID="_x0000_i1026" DrawAspect="Content" ObjectID="_1482041657" r:id="rId10"/>
         </w:object>
       </w:r>
       <w:r>
@@ -94,7 +94,7 @@
           <v:shape id="_x0000_i1027" type="#_x0000_t75" style="width:101.15pt;height:31.65pt" o:ole="">
             <v:imagedata r:id="rId11" o:title=""/>
           </v:shape>
-          <o:OLEObject Type="Embed" ProgID="Equation.DSMT4" ShapeID="_x0000_i1027" DrawAspect="Content" ObjectID="_1481996494" r:id="rId12"/>
+          <o:OLEObject Type="Embed" ProgID="Equation.DSMT4" ShapeID="_x0000_i1027" DrawAspect="Content" ObjectID="_1482041658" r:id="rId12"/>
         </w:object>
       </w:r>
       <w:r>
@@ -133,10 +133,10 @@
           <w:position w:val="-102"/>
         </w:rPr>
         <w:object w:dxaOrig="7320" w:dyaOrig="2120">
-          <v:shape id="_x0000_i1042" type="#_x0000_t75" style="width:365.85pt;height:105.7pt" o:ole="">
+          <v:shape id="_x0000_i1028" type="#_x0000_t75" style="width:365.85pt;height:105.7pt" o:ole="">
             <v:imagedata r:id="rId13" o:title=""/>
           </v:shape>
-          <o:OLEObject Type="Embed" ProgID="Equation.DSMT4" ShapeID="_x0000_i1042" DrawAspect="Content" ObjectID="_1481996495" r:id="rId14"/>
+          <o:OLEObject Type="Embed" ProgID="Equation.DSMT4" ShapeID="_x0000_i1028" DrawAspect="Content" ObjectID="_1482041659" r:id="rId14"/>
         </w:object>
       </w:r>
     </w:p>
@@ -157,238 +157,370 @@
           <w:position w:val="-28"/>
         </w:rPr>
         <w:object w:dxaOrig="3519" w:dyaOrig="680">
-          <v:shape id="_x0000_i1028" type="#_x0000_t75" style="width:176.45pt;height:34.55pt" o:ole="">
+          <v:shape id="_x0000_i1029" type="#_x0000_t75" style="width:176.45pt;height:34.55pt" o:ole="">
             <v:imagedata r:id="rId15" o:title=""/>
           </v:shape>
-          <o:OLEObject Type="Embed" ProgID="Equation.DSMT4" ShapeID="_x0000_i1028" DrawAspect="Content" ObjectID="_1481996496" r:id="rId16"/>
-        </w:object>
-      </w:r>
-    </w:p>
-    <w:p>
-      <w:pPr>
-        <w:rPr>
-          <w:color w:val="0000FF"/>
-        </w:rPr>
-      </w:pPr>
-      <w:r>
-        <w:rPr>
-          <w:rFonts w:hint="eastAsia"/>
-          <w:color w:val="0000FF"/>
-        </w:rPr>
-        <w:t>问题</w:t>
-      </w:r>
-      <w:r>
-        <w:rPr>
-          <w:color w:val="0000FF"/>
-        </w:rPr>
-        <w:t>：此处</w:t>
-      </w:r>
-      <w:r>
-        <w:rPr>
-          <w:rFonts w:hint="eastAsia"/>
-          <w:color w:val="0000FF"/>
-        </w:rPr>
-        <w:t>每个</w:t>
-      </w:r>
-      <w:r>
-        <w:rPr>
-          <w:color w:val="0000FF"/>
-        </w:rPr>
-        <w:t>子载波的功率用</w:t>
-      </w:r>
-      <w:r>
-        <w:rPr>
-          <w:color w:val="0000FF"/>
+          <o:OLEObject Type="Embed" ProgID="Equation.DSMT4" ShapeID="_x0000_i1029" DrawAspect="Content" ObjectID="_1482041660" r:id="rId16"/>
+        </w:object>
+      </w:r>
+    </w:p>
+    <w:p>
+      <w:pPr>
+        <w:jc w:val="left"/>
+      </w:pPr>
+      <w:r>
+        <w:rPr>
+          <w:rFonts w:hint="eastAsia"/>
+        </w:rPr>
+        <w:t>得到：</w:t>
+      </w:r>
+    </w:p>
+    <w:p>
+      <w:pPr>
+        <w:jc w:val="center"/>
+      </w:pPr>
+      <w:r>
+        <w:rPr>
+          <w:position w:val="-28"/>
+        </w:rPr>
+        <w:object w:dxaOrig="3400" w:dyaOrig="680">
+          <v:shape id="_x0000_i1030" type="#_x0000_t75" style="width:169.4pt;height:34.55pt" o:ole="">
+            <v:imagedata r:id="rId17" o:title=""/>
+          </v:shape>
+          <o:OLEObject Type="Embed" ProgID="Equation.DSMT4" ShapeID="_x0000_i1030" DrawAspect="Content" ObjectID="_1482041661" r:id="rId18"/>
+        </w:object>
+      </w:r>
+    </w:p>
+    <w:p>
+      <w:pPr>
+        <w:jc w:val="left"/>
+      </w:pPr>
+      <w:r>
+        <w:rPr>
+          <w:rFonts w:hint="eastAsia"/>
+        </w:rPr>
+        <w:t>其中：</w:t>
+      </w:r>
+    </w:p>
+    <w:p>
+      <w:pPr>
+        <w:jc w:val="center"/>
+      </w:pPr>
+      <w:r>
+        <w:rPr>
+          <w:position w:val="-26"/>
+        </w:rPr>
+        <w:object w:dxaOrig="6080" w:dyaOrig="639">
+          <v:shape id="_x0000_i1031" type="#_x0000_t75" style="width:304.25pt;height:32.05pt" o:ole="">
+            <v:imagedata r:id="rId19" o:title=""/>
+          </v:shape>
+          <o:OLEObject Type="Embed" ProgID="Equation.DSMT4" ShapeID="_x0000_i1031" DrawAspect="Content" ObjectID="_1482041662" r:id="rId20"/>
+        </w:object>
+      </w:r>
+    </w:p>
+    <w:p>
+      <w:pPr>
+        <w:jc w:val="left"/>
+      </w:pPr>
+      <w:r>
+        <w:rPr>
+          <w:rFonts w:hint="eastAsia"/>
+        </w:rPr>
+        <w:t>注</w:t>
+      </w:r>
+      <w:r>
+        <w:t>：</w:t>
+      </w:r>
+      <w:r>
+        <w:rPr>
+          <w:position w:val="-28"/>
+        </w:rPr>
+        <w:object w:dxaOrig="460" w:dyaOrig="680">
+          <v:shape id="_x0000_i1032" type="#_x0000_t75" style="width:23.3pt;height:34.55pt" o:ole="">
+            <v:imagedata r:id="rId21" o:title=""/>
+          </v:shape>
+          <o:OLEObject Type="Embed" ProgID="Equation.DSMT4" ShapeID="_x0000_i1032" DrawAspect="Content" ObjectID="_1482041663" r:id="rId22"/>
+        </w:object>
+      </w:r>
+      <w:r>
+        <w:rPr>
+          <w:rFonts w:hint="eastAsia"/>
+        </w:rPr>
+        <w:t>应该放在最外</w:t>
+      </w:r>
+      <w:r>
+        <w:t>，</w:t>
+      </w:r>
+      <w:r>
+        <w:rPr>
+          <w:rFonts w:hint="eastAsia"/>
+        </w:rPr>
+        <w:t>因为公式变换的</w:t>
+      </w:r>
+      <w:r>
+        <w:t>目标是把每个子载波独立出来研究功率分配。</w:t>
+      </w:r>
+    </w:p>
+    <w:p>
+      <w:pPr>
+        <w:jc w:val="left"/>
+      </w:pPr>
+      <w:r>
+        <w:t>OP4</w:t>
+      </w:r>
+      <w:r>
+        <w:rPr>
+          <w:rFonts w:hint="eastAsia"/>
+        </w:rPr>
+        <w:t>转化为</w:t>
+      </w:r>
+      <w:r>
+        <w:t>：</w:t>
+      </w:r>
+    </w:p>
+    <w:p>
+      <w:pPr>
+        <w:jc w:val="center"/>
+      </w:pPr>
+      <w:r>
+        <w:rPr>
+          <w:position w:val="-64"/>
+        </w:rPr>
+        <w:object w:dxaOrig="3640" w:dyaOrig="1540">
+          <v:shape id="_x0000_i1033" type="#_x0000_t75" style="width:181.45pt;height:77.4pt" o:ole="">
+            <v:imagedata r:id="rId23" o:title=""/>
+          </v:shape>
+          <o:OLEObject Type="Embed" ProgID="Equation.DSMT4" ShapeID="_x0000_i1033" DrawAspect="Content" ObjectID="_1482041664" r:id="rId24"/>
+        </w:object>
+      </w:r>
+    </w:p>
+    <w:p/>
+    <w:p>
+      <w:r>
+        <w:rPr>
+          <w:rFonts w:hint="eastAsia"/>
+        </w:rPr>
+        <w:t>假设</w:t>
+      </w:r>
+      <w:r>
+        <w:t>第</w:t>
+      </w:r>
+      <w:r>
+        <w:rPr>
+          <w:rFonts w:hint="eastAsia"/>
+        </w:rPr>
+        <w:t>n</w:t>
+      </w:r>
+      <w:r>
+        <w:t>个</w:t>
+      </w:r>
+      <w:r>
+        <w:rPr>
+          <w:rFonts w:hint="eastAsia"/>
+        </w:rPr>
+        <w:t>子载波</w:t>
+      </w:r>
+      <w:r>
+        <w:t>已经</w:t>
+      </w:r>
+      <w:r>
+        <w:rPr>
+          <w:rFonts w:hint="eastAsia"/>
+        </w:rPr>
+        <w:t>分配给了</w:t>
+      </w:r>
+      <w:r>
+        <w:t>多播组</w:t>
+      </w:r>
+      <w:r>
+        <w:rPr>
+          <w:rFonts w:hint="eastAsia"/>
+        </w:rPr>
+        <w:t>m</w:t>
+      </w:r>
+      <w:r>
+        <w:t>，</w:t>
+      </w:r>
+      <w:r>
+        <w:rPr>
+          <w:rFonts w:hint="eastAsia"/>
+        </w:rPr>
+        <w:t>即</w:t>
+      </w:r>
+      <w:r>
+        <w:rPr>
+          <w:position w:val="-14"/>
+        </w:rPr>
+        <w:object w:dxaOrig="780" w:dyaOrig="380">
+          <v:shape id="_x0000_i1034" type="#_x0000_t75" style="width:39.1pt;height:19.55pt" o:ole="">
+            <v:imagedata r:id="rId25" o:title=""/>
+          </v:shape>
+          <o:OLEObject Type="Embed" ProgID="Equation.DSMT4" ShapeID="_x0000_i1034" DrawAspect="Content" ObjectID="_1482041665" r:id="rId26"/>
+        </w:object>
+      </w:r>
+      <w:r>
+        <w:rPr>
+          <w:rFonts w:hint="eastAsia"/>
+        </w:rPr>
+        <w:t>且对于</w:t>
+      </w:r>
+      <w:r>
+        <w:rPr>
+          <w:position w:val="-10"/>
+        </w:rPr>
+        <w:object w:dxaOrig="1359" w:dyaOrig="320">
+          <v:shape id="_x0000_i1035" type="#_x0000_t75" style="width:68.25pt;height:15.8pt" o:ole="">
+            <v:imagedata r:id="rId27" o:title=""/>
+          </v:shape>
+          <o:OLEObject Type="Embed" ProgID="Equation.DSMT4" ShapeID="_x0000_i1035" DrawAspect="Content" ObjectID="_1482041666" r:id="rId28"/>
+        </w:object>
+      </w:r>
+      <w:r>
+        <w:rPr>
+          <w:rFonts w:hint="eastAsia"/>
+        </w:rPr>
+        <w:t>有</w:t>
+      </w:r>
+      <w:r>
+        <w:rPr>
+          <w:position w:val="-14"/>
+        </w:rPr>
+        <w:object w:dxaOrig="720" w:dyaOrig="380">
+          <v:shape id="_x0000_i1036" type="#_x0000_t75" style="width:36.2pt;height:19.55pt" o:ole="">
+            <v:imagedata r:id="rId29" o:title=""/>
+          </v:shape>
+          <o:OLEObject Type="Embed" ProgID="Equation.DSMT4" ShapeID="_x0000_i1036" DrawAspect="Content" ObjectID="_1482041667" r:id="rId30"/>
+        </w:object>
+      </w:r>
+      <w:r>
+        <w:rPr>
+          <w:rFonts w:hint="eastAsia"/>
+        </w:rPr>
+        <w:t>，</w:t>
+      </w:r>
+      <w:r>
+        <w:rPr>
+          <w:rFonts w:hint="eastAsia"/>
+        </w:rPr>
+        <w:t>根据</w:t>
+      </w:r>
+      <w:r>
+        <w:rPr>
+          <w:rFonts w:hint="eastAsia"/>
+        </w:rPr>
+        <w:t>KKT</w:t>
+      </w:r>
+      <w:r>
+        <w:rPr>
+          <w:rFonts w:hint="eastAsia"/>
+        </w:rPr>
+        <w:t>条件，最优功率分配应该满足：</w:t>
+      </w:r>
+    </w:p>
+    <w:p>
+      <w:pPr>
+        <w:jc w:val="center"/>
+      </w:pPr>
+      <w:r>
+        <w:rPr>
+          <w:position w:val="-72"/>
+        </w:rPr>
+        <w:object w:dxaOrig="6340" w:dyaOrig="1560">
+          <v:shape id="_x0000_i1037" type="#_x0000_t75" style="width:316.7pt;height:77.85pt" o:ole="">
+            <v:imagedata r:id="rId31" o:title=""/>
+          </v:shape>
+          <o:OLEObject Type="Embed" ProgID="Equation.DSMT4" ShapeID="_x0000_i1037" DrawAspect="Content" ObjectID="_1482041668" r:id="rId32"/>
+        </w:object>
+      </w:r>
+    </w:p>
+    <w:p>
+      <w:r>
+        <w:rPr>
+          <w:rFonts w:hint="eastAsia"/>
+        </w:rPr>
+        <w:t>得到</w:t>
+      </w:r>
+      <w:r>
+        <w:t>：</w:t>
+      </w:r>
+    </w:p>
+    <w:p>
+      <w:pPr>
+        <w:jc w:val="center"/>
+      </w:pPr>
+      <w:r>
+        <w:rPr>
+          <w:position w:val="-34"/>
+        </w:rPr>
+        <w:object w:dxaOrig="3240" w:dyaOrig="840">
+          <v:shape id="_x0000_i1038" type="#_x0000_t75" style="width:161.5pt;height:42.05pt" o:ole="">
+            <v:imagedata r:id="rId33" o:title=""/>
+          </v:shape>
+          <o:OLEObject Type="Embed" ProgID="Equation.DSMT4" ShapeID="_x0000_i1038" DrawAspect="Content" ObjectID="_1482041669" r:id="rId34"/>
+        </w:object>
+      </w:r>
+    </w:p>
+    <w:p>
+      <w:bookmarkStart w:id="0" w:name="OLE_LINK1"/>
+      <w:r>
+        <w:rPr>
+          <w:rFonts w:hint="eastAsia"/>
+        </w:rPr>
+        <w:t>对</w:t>
+      </w:r>
+      <w:r>
+        <w:t>第</w:t>
+      </w:r>
+      <w:r>
+        <w:t>n</w:t>
+      </w:r>
+      <w:r>
+        <w:t>个子载波，计算该子载波被分配到哪一个多播组的时候，所得到的</w:t>
+      </w:r>
+      <w:r>
+        <w:rPr>
+          <w:rFonts w:hint="eastAsia"/>
+        </w:rPr>
+        <w:t>效益</w:t>
+      </w:r>
+      <w:r>
+        <w:t>最大（</w:t>
+      </w:r>
+      <w:r>
+        <w:rPr>
           <w:position w:val="-12"/>
         </w:rPr>
-        <w:object w:dxaOrig="300" w:dyaOrig="360">
-          <v:shape id="_x0000_i1029" type="#_x0000_t75" style="width:15pt;height:17.9pt" o:ole="">
-            <v:imagedata r:id="rId17" o:title=""/>
-          </v:shape>
-          <o:OLEObject Type="Embed" ProgID="Equation.DSMT4" ShapeID="_x0000_i1029" DrawAspect="Content" ObjectID="_1481996497" r:id="rId18"/>
-        </w:object>
-      </w:r>
-      <w:r>
-        <w:rPr>
-          <w:rFonts w:hint="eastAsia"/>
-          <w:color w:val="0000FF"/>
-        </w:rPr>
-        <w:t>表示</w:t>
-      </w:r>
-      <w:r>
-        <w:rPr>
-          <w:color w:val="0000FF"/>
-        </w:rPr>
-        <w:t>，代入</w:t>
-      </w:r>
-      <w:r>
-        <w:rPr>
-          <w:color w:val="0000FF"/>
-          <w:position w:val="-4"/>
-        </w:rPr>
-        <w:object w:dxaOrig="220" w:dyaOrig="260">
-          <v:shape id="_x0000_i1030" type="#_x0000_t75" style="width:10.4pt;height:12.9pt" o:ole="">
-            <v:imagedata r:id="rId19" o:title=""/>
-          </v:shape>
-          <o:OLEObject Type="Embed" ProgID="Equation.DSMT4" ShapeID="_x0000_i1030" DrawAspect="Content" ObjectID="_1481996498" r:id="rId20"/>
-        </w:object>
-      </w:r>
-      <w:r>
-        <w:rPr>
-          <w:rFonts w:hint="eastAsia"/>
-          <w:color w:val="0000FF"/>
-        </w:rPr>
-        <w:t>之后并且</w:t>
-      </w:r>
-      <w:r>
-        <w:rPr>
-          <w:color w:val="0000FF"/>
-        </w:rPr>
-        <w:t>求解的时候变为用</w:t>
-      </w:r>
-      <w:r>
-        <w:rPr>
-          <w:color w:val="0000FF"/>
-          <w:position w:val="-14"/>
-        </w:rPr>
-        <w:object w:dxaOrig="440" w:dyaOrig="380">
-          <v:shape id="_x0000_i1031" type="#_x0000_t75" style="width:21.65pt;height:19.55pt" o:ole="">
-            <v:imagedata r:id="rId21" o:title=""/>
-          </v:shape>
-          <o:OLEObject Type="Embed" ProgID="Equation.DSMT4" ShapeID="_x0000_i1031" DrawAspect="Content" ObjectID="_1481996499" r:id="rId22"/>
-        </w:object>
-      </w:r>
-      <w:r>
-        <w:rPr>
-          <w:rFonts w:hint="eastAsia"/>
-          <w:color w:val="0000FF"/>
-        </w:rPr>
-        <w:t>表示</w:t>
-      </w:r>
-      <w:r>
-        <w:rPr>
-          <w:color w:val="0000FF"/>
+        <w:object w:dxaOrig="380" w:dyaOrig="380">
+          <v:shape id="_x0000_i1039" type="#_x0000_t75" style="width:19.55pt;height:19.55pt" o:ole="">
+            <v:imagedata r:id="rId35" o:title=""/>
+          </v:shape>
+          <o:OLEObject Type="Embed" ProgID="Equation.DSMT4" ShapeID="_x0000_i1039" DrawAspect="Content" ObjectID="_1482041670" r:id="rId36"/>
+        </w:object>
+      </w:r>
+      <w:r>
+        <w:rPr>
+          <w:rFonts w:hint="eastAsia"/>
+        </w:rPr>
+        <w:t>取到最大</w:t>
+      </w:r>
+      <w:r>
+        <w:t>）</w:t>
+      </w:r>
+      <w:r>
+        <w:rPr>
+          <w:rFonts w:hint="eastAsia"/>
         </w:rPr>
         <w:t>，</w:t>
       </w:r>
       <w:r>
-        <w:rPr>
-          <w:rFonts w:hint="eastAsia"/>
-          <w:color w:val="0000FF"/>
-        </w:rPr>
-        <w:t>前者</w:t>
-      </w:r>
-      <w:r>
-        <w:rPr>
-          <w:color w:val="0000FF"/>
-        </w:rPr>
-        <w:t>含义是</w:t>
-      </w:r>
-      <w:r>
-        <w:rPr>
-          <w:rFonts w:hint="eastAsia"/>
-          <w:color w:val="0000FF"/>
-        </w:rPr>
-        <w:t>第</w:t>
-      </w:r>
-      <w:r>
-        <w:rPr>
-          <w:rFonts w:hint="eastAsia"/>
-          <w:color w:val="0000FF"/>
-        </w:rPr>
-        <w:t>n</w:t>
-      </w:r>
-      <w:r>
-        <w:rPr>
-          <w:color w:val="0000FF"/>
-        </w:rPr>
-        <w:t>个子载波在基站处被分配的功率，</w:t>
-      </w:r>
-      <w:proofErr w:type="gramStart"/>
-      <w:r>
-        <w:rPr>
-          <w:color w:val="0000FF"/>
-        </w:rPr>
-        <w:t>后者意思</w:t>
-      </w:r>
-      <w:proofErr w:type="gramEnd"/>
-      <w:r>
-        <w:rPr>
-          <w:color w:val="0000FF"/>
-        </w:rPr>
-        <w:t>是在</w:t>
-      </w:r>
-      <w:r>
-        <w:rPr>
-          <w:rFonts w:hint="eastAsia"/>
-          <w:color w:val="0000FF"/>
-        </w:rPr>
-        <w:t>为第</w:t>
-      </w:r>
-      <w:r>
-        <w:rPr>
-          <w:color w:val="0000FF"/>
-        </w:rPr>
-        <w:t>m</w:t>
-      </w:r>
-      <w:proofErr w:type="gramStart"/>
-      <w:r>
-        <w:rPr>
-          <w:color w:val="0000FF"/>
-        </w:rPr>
-        <w:t>个</w:t>
-      </w:r>
-      <w:proofErr w:type="gramEnd"/>
-      <w:r>
-        <w:rPr>
-          <w:color w:val="0000FF"/>
-        </w:rPr>
-        <w:t>多播组传输业务的</w:t>
-      </w:r>
-      <w:proofErr w:type="gramStart"/>
-      <w:r>
-        <w:rPr>
-          <w:color w:val="0000FF"/>
-        </w:rPr>
-        <w:t>时候</w:t>
-      </w:r>
-      <w:r>
-        <w:rPr>
-          <w:rFonts w:hint="eastAsia"/>
-          <w:color w:val="0000FF"/>
-        </w:rPr>
-        <w:t>第</w:t>
-      </w:r>
-      <w:proofErr w:type="gramEnd"/>
-      <w:r>
-        <w:rPr>
-          <w:color w:val="0000FF"/>
-        </w:rPr>
-        <w:t>n</w:t>
-      </w:r>
-      <w:r>
-        <w:rPr>
-          <w:color w:val="0000FF"/>
-        </w:rPr>
-        <w:t>个子载波所需要的功率</w:t>
-      </w:r>
-      <w:r>
-        <w:rPr>
-          <w:rFonts w:hint="eastAsia"/>
-          <w:color w:val="0000FF"/>
-        </w:rPr>
-        <w:t>？</w:t>
-      </w:r>
-    </w:p>
-    <w:p>
-      <w:pPr>
-        <w:jc w:val="left"/>
-      </w:pPr>
-      <w:r>
-        <w:rPr>
-          <w:rFonts w:hint="eastAsia"/>
-        </w:rPr>
-        <w:t>得到：</w:t>
+        <w:t>并把该子载波分配给这个多播组</w:t>
+      </w:r>
+      <w:bookmarkEnd w:id="0"/>
+      <w:r>
+        <w:rPr>
+          <w:rFonts w:hint="eastAsia"/>
+        </w:rPr>
+        <w:t>：</w:t>
       </w:r>
     </w:p>
     <w:p>
@@ -397,362 +529,13 @@
       </w:pPr>
       <w:r>
         <w:rPr>
-          <w:position w:val="-28"/>
-        </w:rPr>
-        <w:object w:dxaOrig="3400" w:dyaOrig="680">
-          <v:shape id="_x0000_i1032" type="#_x0000_t75" style="width:169.4pt;height:34.55pt" o:ole="">
-            <v:imagedata r:id="rId23" o:title=""/>
-          </v:shape>
-          <o:OLEObject Type="Embed" ProgID="Equation.DSMT4" ShapeID="_x0000_i1032" DrawAspect="Content" ObjectID="_1481996500" r:id="rId24"/>
-        </w:object>
-      </w:r>
-    </w:p>
-    <w:p>
-      <w:pPr>
-        <w:jc w:val="left"/>
-      </w:pPr>
-      <w:r>
-        <w:rPr>
-          <w:rFonts w:hint="eastAsia"/>
-        </w:rPr>
-        <w:t>其中：</w:t>
-      </w:r>
-    </w:p>
-    <w:p>
-      <w:pPr>
-        <w:jc w:val="center"/>
-      </w:pPr>
-      <w:r>
-        <w:rPr>
-          <w:position w:val="-26"/>
-        </w:rPr>
-        <w:object w:dxaOrig="6080" w:dyaOrig="639">
-          <v:shape id="_x0000_i1043" type="#_x0000_t75" style="width:304.25pt;height:32.05pt" o:ole="">
-            <v:imagedata r:id="rId25" o:title=""/>
-          </v:shape>
-          <o:OLEObject Type="Embed" ProgID="Equation.DSMT4" ShapeID="_x0000_i1043" DrawAspect="Content" ObjectID="_1481996501" r:id="rId26"/>
-        </w:object>
-      </w:r>
-    </w:p>
-    <w:p>
-      <w:pPr>
-        <w:jc w:val="left"/>
-      </w:pPr>
-      <w:r>
-        <w:rPr>
-          <w:rFonts w:hint="eastAsia"/>
-        </w:rPr>
-        <w:t>注</w:t>
-      </w:r>
-      <w:r>
-        <w:t>：</w:t>
-      </w:r>
-      <w:r>
-        <w:rPr>
-          <w:position w:val="-28"/>
-        </w:rPr>
-        <w:object w:dxaOrig="460" w:dyaOrig="680">
-          <v:shape id="_x0000_i1033" type="#_x0000_t75" style="width:23.3pt;height:34.55pt" o:ole="">
-            <v:imagedata r:id="rId27" o:title=""/>
-          </v:shape>
-          <o:OLEObject Type="Embed" ProgID="Equation.DSMT4" ShapeID="_x0000_i1033" DrawAspect="Content" ObjectID="_1481996502" r:id="rId28"/>
-        </w:object>
-      </w:r>
-      <w:r>
-        <w:rPr>
-          <w:rFonts w:hint="eastAsia"/>
-        </w:rPr>
-        <w:t>应该放在最外</w:t>
-      </w:r>
-      <w:r>
-        <w:t>，</w:t>
-      </w:r>
-      <w:r>
-        <w:rPr>
-          <w:rFonts w:hint="eastAsia"/>
-        </w:rPr>
-        <w:t>因为公式变换的</w:t>
-      </w:r>
-      <w:r>
-        <w:t>目标是把每个子载波独立出来研究功率分配。</w:t>
-      </w:r>
-    </w:p>
-    <w:p>
-      <w:pPr>
-        <w:jc w:val="left"/>
-      </w:pPr>
-      <w:r>
-        <w:t>OP4</w:t>
-      </w:r>
-      <w:r>
-        <w:rPr>
-          <w:rFonts w:hint="eastAsia"/>
-        </w:rPr>
-        <w:t>转化为</w:t>
-      </w:r>
-      <w:r>
-        <w:t>：</w:t>
-      </w:r>
-    </w:p>
-    <w:p>
-      <w:pPr>
-        <w:jc w:val="center"/>
-      </w:pPr>
-      <w:r>
-        <w:rPr>
-          <w:position w:val="-64"/>
-        </w:rPr>
-        <w:object w:dxaOrig="3640" w:dyaOrig="1540">
-          <v:shape id="_x0000_i1034" type="#_x0000_t75" style="width:181.45pt;height:77.4pt" o:ole="">
-            <v:imagedata r:id="rId29" o:title=""/>
-          </v:shape>
-          <o:OLEObject Type="Embed" ProgID="Equation.DSMT4" ShapeID="_x0000_i1034" DrawAspect="Content" ObjectID="_1481996503" r:id="rId30"/>
-        </w:object>
-      </w:r>
-    </w:p>
-    <w:p/>
-    <w:p>
-      <w:r>
-        <w:rPr>
-          <w:rFonts w:hint="eastAsia"/>
-        </w:rPr>
-        <w:lastRenderedPageBreak/>
-        <w:t>假设</w:t>
-      </w:r>
-      <w:r>
-        <w:t>第</w:t>
-      </w:r>
-      <w:r>
-        <w:rPr>
-          <w:rFonts w:hint="eastAsia"/>
-        </w:rPr>
-        <w:t>n</w:t>
-      </w:r>
-      <w:r>
-        <w:t>个</w:t>
-      </w:r>
-      <w:r>
-        <w:rPr>
-          <w:rFonts w:hint="eastAsia"/>
-        </w:rPr>
-        <w:t>子载波</w:t>
-      </w:r>
-      <w:r>
-        <w:t>已经</w:t>
-      </w:r>
-      <w:r>
-        <w:rPr>
-          <w:rFonts w:hint="eastAsia"/>
-        </w:rPr>
-        <w:t>分配给了</w:t>
-      </w:r>
-      <w:r>
-        <w:t>多播组</w:t>
-      </w:r>
-      <w:r>
-        <w:rPr>
-          <w:rFonts w:hint="eastAsia"/>
-        </w:rPr>
-        <w:t>m</w:t>
-      </w:r>
-      <w:r>
-        <w:t>，</w:t>
-      </w:r>
-      <w:r>
-        <w:rPr>
-          <w:rFonts w:hint="eastAsia"/>
-        </w:rPr>
-        <w:t>即</w:t>
-      </w:r>
-      <w:r>
-        <w:rPr>
-          <w:position w:val="-14"/>
-        </w:rPr>
-        <w:object w:dxaOrig="780" w:dyaOrig="380">
-          <v:shape id="_x0000_i1035" type="#_x0000_t75" style="width:39.1pt;height:19.55pt" o:ole="">
-            <v:imagedata r:id="rId31" o:title=""/>
-          </v:shape>
-          <o:OLEObject Type="Embed" ProgID="Equation.DSMT4" ShapeID="_x0000_i1035" DrawAspect="Content" ObjectID="_1481996504" r:id="rId32"/>
-        </w:object>
-      </w:r>
-      <w:r>
-        <w:rPr>
-          <w:rFonts w:hint="eastAsia"/>
-        </w:rPr>
-        <w:t>且对于</w:t>
-      </w:r>
-      <w:r>
-        <w:rPr>
-          <w:position w:val="-10"/>
-        </w:rPr>
-        <w:object w:dxaOrig="1359" w:dyaOrig="320">
-          <v:shape id="_x0000_i1036" type="#_x0000_t75" style="width:68.25pt;height:15.8pt" o:ole="">
-            <v:imagedata r:id="rId33" o:title=""/>
-          </v:shape>
-          <o:OLEObject Type="Embed" ProgID="Equation.DSMT4" ShapeID="_x0000_i1036" DrawAspect="Content" ObjectID="_1481996505" r:id="rId34"/>
-        </w:object>
-      </w:r>
-      <w:r>
-        <w:rPr>
-          <w:rFonts w:hint="eastAsia"/>
-        </w:rPr>
-        <w:t>有</w:t>
-      </w:r>
-      <w:r>
-        <w:rPr>
-          <w:position w:val="-14"/>
-        </w:rPr>
-        <w:object w:dxaOrig="720" w:dyaOrig="380">
-          <v:shape id="_x0000_i1037" type="#_x0000_t75" style="width:36.2pt;height:19.55pt" o:ole="">
-            <v:imagedata r:id="rId35" o:title=""/>
-          </v:shape>
-          <o:OLEObject Type="Embed" ProgID="Equation.DSMT4" ShapeID="_x0000_i1037" DrawAspect="Content" ObjectID="_1481996506" r:id="rId36"/>
-        </w:object>
-      </w:r>
-      <w:r>
-        <w:rPr>
-          <w:rFonts w:hint="eastAsia"/>
-        </w:rPr>
-        <w:t>，</w:t>
-      </w:r>
-      <w:r>
-        <w:rPr>
-          <w:rFonts w:hint="eastAsia"/>
-        </w:rPr>
-        <w:t>根据</w:t>
-      </w:r>
-      <w:r>
-        <w:rPr>
-          <w:rFonts w:hint="eastAsia"/>
-        </w:rPr>
-        <w:t>KKT</w:t>
-      </w:r>
-      <w:r>
-        <w:rPr>
-          <w:rFonts w:hint="eastAsia"/>
-        </w:rPr>
-        <w:t>条件，最优功率分配应该满足：</w:t>
-      </w:r>
-    </w:p>
-    <w:p>
-      <w:pPr>
-        <w:jc w:val="center"/>
-      </w:pPr>
-      <w:r>
-        <w:rPr>
-          <w:position w:val="-72"/>
-        </w:rPr>
-        <w:object w:dxaOrig="6340" w:dyaOrig="1560">
-          <v:shape id="_x0000_i1044" type="#_x0000_t75" style="width:316.7pt;height:77.85pt" o:ole="">
+          <w:position w:val="-20"/>
+        </w:rPr>
+        <w:object w:dxaOrig="1719" w:dyaOrig="460">
+          <v:shape id="_x0000_i1040" type="#_x0000_t75" style="width:86.15pt;height:23.3pt" o:ole="">
             <v:imagedata r:id="rId37" o:title=""/>
           </v:shape>
-          <o:OLEObject Type="Embed" ProgID="Equation.DSMT4" ShapeID="_x0000_i1044" DrawAspect="Content" ObjectID="_1481996507" r:id="rId38"/>
-        </w:object>
-      </w:r>
-    </w:p>
-    <w:p>
-      <w:r>
-        <w:rPr>
-          <w:rFonts w:hint="eastAsia"/>
-        </w:rPr>
-        <w:t>得到</w:t>
-      </w:r>
-      <w:r>
-        <w:t>：</w:t>
-      </w:r>
-    </w:p>
-    <w:p>
-      <w:pPr>
-        <w:jc w:val="center"/>
-      </w:pPr>
-      <w:r>
-        <w:rPr>
-          <w:position w:val="-34"/>
-        </w:rPr>
-        <w:object w:dxaOrig="3240" w:dyaOrig="840">
-          <v:shape id="_x0000_i1045" type="#_x0000_t75" style="width:161.5pt;height:42.05pt" o:ole="">
-            <v:imagedata r:id="rId39" o:title=""/>
-          </v:shape>
-          <o:OLEObject Type="Embed" ProgID="Equation.DSMT4" ShapeID="_x0000_i1045" DrawAspect="Content" ObjectID="_1481996508" r:id="rId40"/>
-        </w:object>
-      </w:r>
-    </w:p>
-    <w:p>
-      <w:bookmarkStart w:id="0" w:name="OLE_LINK1"/>
-      <w:r>
-        <w:rPr>
-          <w:rFonts w:hint="eastAsia"/>
-        </w:rPr>
-        <w:t>对</w:t>
-      </w:r>
-      <w:r>
-        <w:t>第</w:t>
-      </w:r>
-      <w:r>
-        <w:t>n</w:t>
-      </w:r>
-      <w:r>
-        <w:t>个子载波，计算该子载波被分配到哪一个多播组的时候，所得到的</w:t>
-      </w:r>
-      <w:r>
-        <w:rPr>
-          <w:rFonts w:hint="eastAsia"/>
-        </w:rPr>
-        <w:t>效益</w:t>
-      </w:r>
-      <w:r>
-        <w:t>最大（</w:t>
-      </w:r>
-      <w:r>
-        <w:rPr>
-          <w:position w:val="-12"/>
-        </w:rPr>
-        <w:object w:dxaOrig="380" w:dyaOrig="380">
-          <v:shape id="_x0000_i1038" type="#_x0000_t75" style="width:19.55pt;height:19.55pt" o:ole="">
-            <v:imagedata r:id="rId41" o:title=""/>
-          </v:shape>
-          <o:OLEObject Type="Embed" ProgID="Equation.DSMT4" ShapeID="_x0000_i1038" DrawAspect="Content" ObjectID="_1481996509" r:id="rId42"/>
-        </w:object>
-      </w:r>
-      <w:r>
-        <w:rPr>
-          <w:rFonts w:hint="eastAsia"/>
-        </w:rPr>
-        <w:t>取到最大</w:t>
-      </w:r>
-      <w:r>
-        <w:t>）</w:t>
-      </w:r>
-      <w:r>
-        <w:rPr>
-          <w:rFonts w:hint="eastAsia"/>
-        </w:rPr>
-        <w:t>，</w:t>
-      </w:r>
-      <w:r>
-        <w:t>并把该子载波分配给这个多播组</w:t>
-      </w:r>
-      <w:bookmarkEnd w:id="0"/>
-      <w:r>
-        <w:rPr>
-          <w:rFonts w:hint="eastAsia"/>
-        </w:rPr>
-        <w:t>：</w:t>
-      </w:r>
-    </w:p>
-    <w:p>
-      <w:pPr>
-        <w:jc w:val="center"/>
-      </w:pPr>
-      <w:r>
-        <w:rPr>
-          <w:position w:val="-20"/>
-        </w:rPr>
-        <w:object w:dxaOrig="1719" w:dyaOrig="460">
-          <v:shape id="_x0000_i1039" type="#_x0000_t75" style="width:86.15pt;height:23.3pt" o:ole="">
-            <v:imagedata r:id="rId43" o:title=""/>
-          </v:shape>
-          <o:OLEObject Type="Embed" ProgID="Equation.DSMT4" ShapeID="_x0000_i1039" DrawAspect="Content" ObjectID="_1481996510" r:id="rId44"/>
+          <o:OLEObject Type="Embed" ProgID="Equation.DSMT4" ShapeID="_x0000_i1040" DrawAspect="Content" ObjectID="_1482041671" r:id="rId38"/>
         </w:object>
       </w:r>
     </w:p>
@@ -782,7 +565,7 @@
                     </pic:cNvPicPr>
                   </pic:nvPicPr>
                   <pic:blipFill>
-                    <a:blip r:embed="rId45">
+                    <a:blip r:embed="rId39">
                       <a:extLst>
                         <a:ext uri="{28A0092B-C50C-407E-A947-70E740481C1C}">
                           <a14:useLocalDpi xmlns:a14="http://schemas.microsoft.com/office/drawing/2010/main" val="0"/>
@@ -840,7 +623,7 @@
                     </pic:cNvPicPr>
                   </pic:nvPicPr>
                   <pic:blipFill>
-                    <a:blip r:embed="rId46">
+                    <a:blip r:embed="rId40">
                       <a:extLst>
                         <a:ext uri="{28A0092B-C50C-407E-A947-70E740481C1C}">
                           <a14:useLocalDpi xmlns:a14="http://schemas.microsoft.com/office/drawing/2010/main" val="0"/>
@@ -874,158 +657,43 @@
     </w:p>
     <w:p>
       <w:pPr>
+        <w:jc w:val="center"/>
         <w:rPr>
           <w:color w:val="FF0000"/>
         </w:rPr>
       </w:pPr>
       <w:r>
         <w:rPr>
-          <w:rFonts w:hint="eastAsia"/>
           <w:color w:val="FF0000"/>
-        </w:rPr>
-        <w:t>最后</w:t>
-      </w:r>
+          <w:position w:val="-32"/>
+        </w:rPr>
+        <w:object w:dxaOrig="3480" w:dyaOrig="800">
+          <v:shape id="_x0000_i1041" type="#_x0000_t75" style="width:173.95pt;height:39.95pt" o:ole="">
+            <v:imagedata r:id="rId41" o:title=""/>
+          </v:shape>
+          <o:OLEObject Type="Embed" ProgID="Equation.DSMT4" ShapeID="_x0000_i1041" DrawAspect="Content" ObjectID="_1482041672" r:id="rId42"/>
+        </w:object>
+      </w:r>
+    </w:p>
+    <w:p>
+      <w:pPr>
+        <w:jc w:val="center"/>
+      </w:pPr>
       <w:r>
         <w:rPr>
           <w:color w:val="FF0000"/>
-        </w:rPr>
-        <w:t>根据子梯度法更新拉格朗日乘子</w:t>
-      </w:r>
-      <w:r>
-        <w:rPr>
-          <w:rFonts w:hint="eastAsia"/>
-          <w:color w:val="FF0000"/>
-        </w:rPr>
-        <w:t>：</w:t>
-      </w:r>
-      <w:r>
-        <w:rPr>
-          <w:rFonts w:hint="eastAsia"/>
-          <w:color w:val="FF0000"/>
-        </w:rPr>
-        <w:t>？</w:t>
-      </w:r>
-      <w:r>
-        <w:rPr>
-          <w:color w:val="FF0000"/>
-        </w:rPr>
-        <w:t>顺序是否正确</w:t>
-      </w:r>
-      <w:r>
-        <w:rPr>
-          <w:rFonts w:hint="eastAsia"/>
-          <w:color w:val="FF0000"/>
-        </w:rPr>
-        <w:t>？</w:t>
+          <w:position w:val="-18"/>
+        </w:rPr>
+        <w:object w:dxaOrig="3360" w:dyaOrig="520">
+          <v:shape id="_x0000_i1042" type="#_x0000_t75" style="width:168.15pt;height:25.4pt" o:ole="">
+            <v:imagedata r:id="rId43" o:title=""/>
+          </v:shape>
+          <o:OLEObject Type="Embed" ProgID="Equation.DSMT4" ShapeID="_x0000_i1042" DrawAspect="Content" ObjectID="_1482041673" r:id="rId44"/>
+        </w:object>
       </w:r>
       <w:bookmarkStart w:id="1" w:name="_GoBack"/>
       <w:bookmarkEnd w:id="1"/>
     </w:p>
-    <w:p>
-      <w:pPr>
-        <w:jc w:val="center"/>
-        <w:rPr>
-          <w:color w:val="FF0000"/>
-        </w:rPr>
-      </w:pPr>
-      <w:r>
-        <w:rPr>
-          <w:color w:val="FF0000"/>
-          <w:position w:val="-32"/>
-        </w:rPr>
-        <w:object w:dxaOrig="3480" w:dyaOrig="800">
-          <v:shape id="_x0000_i1040" type="#_x0000_t75" style="width:173.95pt;height:39.95pt" o:ole="">
-            <v:imagedata r:id="rId47" o:title=""/>
-          </v:shape>
-          <o:OLEObject Type="Embed" ProgID="Equation.DSMT4" ShapeID="_x0000_i1040" DrawAspect="Content" ObjectID="_1481996511" r:id="rId48"/>
-        </w:object>
-      </w:r>
-    </w:p>
-    <w:p>
-      <w:pPr>
-        <w:jc w:val="center"/>
-      </w:pPr>
-      <w:r>
-        <w:rPr>
-          <w:color w:val="FF0000"/>
-          <w:position w:val="-18"/>
-        </w:rPr>
-        <w:object w:dxaOrig="3360" w:dyaOrig="520">
-          <v:shape id="_x0000_i1041" type="#_x0000_t75" style="width:168.15pt;height:25.4pt" o:ole="">
-            <v:imagedata r:id="rId49" o:title=""/>
-          </v:shape>
-          <o:OLEObject Type="Embed" ProgID="Equation.DSMT4" ShapeID="_x0000_i1041" DrawAspect="Content" ObjectID="_1481996512" r:id="rId50"/>
-        </w:object>
-      </w:r>
-    </w:p>
-    <w:p>
-      <w:pPr>
-        <w:pStyle w:val="2"/>
-      </w:pPr>
-      <w:r>
-        <w:rPr>
-          <w:rFonts w:hint="eastAsia"/>
-        </w:rPr>
-        <w:lastRenderedPageBreak/>
-        <w:t>伪代码：</w:t>
-      </w:r>
-    </w:p>
-    <w:p>
-      <w:r>
-        <w:rPr>
-          <w:noProof/>
-        </w:rPr>
-        <w:drawing>
-          <wp:inline distT="0" distB="0" distL="0" distR="0">
-            <wp:extent cx="3113188" cy="2974957"/>
-            <wp:effectExtent l="0" t="0" r="0" b="0"/>
-            <wp:docPr id="2" name="图片 2"/>
-            <wp:cNvGraphicFramePr>
-              <a:graphicFrameLocks xmlns:a="http://schemas.openxmlformats.org/drawingml/2006/main" noChangeAspect="1"/>
-            </wp:cNvGraphicFramePr>
-            <a:graphic xmlns:a="http://schemas.openxmlformats.org/drawingml/2006/main">
-              <a:graphicData uri="http://schemas.openxmlformats.org/drawingml/2006/picture">
-                <pic:pic xmlns:pic="http://schemas.openxmlformats.org/drawingml/2006/picture">
-                  <pic:nvPicPr>
-                    <pic:cNvPr id="0" name="Picture 19"/>
-                    <pic:cNvPicPr>
-                      <a:picLocks noChangeAspect="1" noChangeArrowheads="1"/>
-                    </pic:cNvPicPr>
-                  </pic:nvPicPr>
-                  <pic:blipFill>
-                    <a:blip r:embed="rId51">
-                      <a:extLst>
-                        <a:ext uri="{28A0092B-C50C-407E-A947-70E740481C1C}">
-                          <a14:useLocalDpi xmlns:a14="http://schemas.microsoft.com/office/drawing/2010/main" val="0"/>
-                        </a:ext>
-                      </a:extLst>
-                    </a:blip>
-                    <a:srcRect/>
-                    <a:stretch>
-                      <a:fillRect/>
-                    </a:stretch>
-                  </pic:blipFill>
-                  <pic:spPr bwMode="auto">
-                    <a:xfrm>
-                      <a:off x="0" y="0"/>
-                      <a:ext cx="3120677" cy="2982113"/>
-                    </a:xfrm>
-                    <a:prstGeom prst="rect">
-                      <a:avLst/>
-                    </a:prstGeom>
-                    <a:noFill/>
-                    <a:ln>
-                      <a:noFill/>
-                    </a:ln>
-                  </pic:spPr>
-                </pic:pic>
-              </a:graphicData>
-            </a:graphic>
-          </wp:inline>
-        </w:drawing>
-      </w:r>
-    </w:p>
-    <w:p/>
     <w:sectPr>
       <w:pgSz w:w="11906" w:h="16838"/>
       <w:pgMar w:top="1440" w:right="1800" w:bottom="1440" w:left="1800" w:header="851" w:footer="992" w:gutter="0"/>

</xml_diff>